<commit_message>
Dodanie poprawek do sprawozdania
</commit_message>
<xml_diff>
--- a/Sprawozdanie projekt TO.docx
+++ b/Sprawozdanie projekt TO.docx
@@ -7,44 +7,102 @@
         <w:jc w:val="right"/>
       </w:pPr>
       <w:r>
+        <w:t>15.12.2021</w:t>
+      </w:r>
+    </w:p>
+    <w:p>
+      <w:pPr>
+        <w:jc w:val="right"/>
+      </w:pPr>
+      <w:r>
         <w:t>Łukasz Szczygielski</w:t>
       </w:r>
       <w:r>
         <w:br/>
-        <w:t xml:space="preserve">Jakub </w:t>
-      </w:r>
-      <w:proofErr w:type="spellStart"/>
-      <w:r>
-        <w:t>Turliński</w:t>
-      </w:r>
-      <w:proofErr w:type="spellEnd"/>
+        <w:t>Jakub Turliński</w:t>
+      </w:r>
     </w:p>
     <w:p>
       <w:pPr>
         <w:jc w:val="center"/>
-      </w:pPr>
-      <w:r>
+        <w:rPr>
+          <w:b/>
+          <w:bCs/>
+          <w:sz w:val="32"/>
+          <w:szCs w:val="32"/>
+        </w:rPr>
+      </w:pPr>
+      <w:r>
+        <w:rPr>
+          <w:b/>
+          <w:bCs/>
+          <w:sz w:val="32"/>
+          <w:szCs w:val="32"/>
+        </w:rPr>
         <w:t>Sprawozdanie z projektu</w:t>
       </w:r>
       <w:r>
+        <w:rPr>
+          <w:b/>
+          <w:bCs/>
+          <w:sz w:val="32"/>
+          <w:szCs w:val="32"/>
+        </w:rPr>
+        <w:t>:</w:t>
+      </w:r>
+      <w:r>
+        <w:rPr>
+          <w:b/>
+          <w:bCs/>
+          <w:sz w:val="32"/>
+          <w:szCs w:val="32"/>
+        </w:rPr>
         <w:br/>
       </w:r>
-      <w:proofErr w:type="spellStart"/>
-      <w:r>
-        <w:t>Steganografia</w:t>
-      </w:r>
-      <w:proofErr w:type="spellEnd"/>
-      <w:r>
-        <w:t xml:space="preserve"> - ukrywanie obrazu w spektrogramie pliku audio</w:t>
-      </w:r>
-      <w:r>
+      <w:r>
+        <w:rPr>
+          <w:b/>
+          <w:bCs/>
+          <w:sz w:val="32"/>
+          <w:szCs w:val="32"/>
+        </w:rPr>
+        <w:t>„</w:t>
+      </w:r>
+      <w:r>
+        <w:rPr>
+          <w:b/>
+          <w:bCs/>
+          <w:sz w:val="32"/>
+          <w:szCs w:val="32"/>
+        </w:rPr>
+        <w:t>Steganografia - ukrywanie obrazu w spektrogramie pliku audio</w:t>
+      </w:r>
+      <w:r>
+        <w:rPr>
+          <w:b/>
+          <w:bCs/>
+          <w:sz w:val="32"/>
+          <w:szCs w:val="32"/>
+        </w:rPr>
+        <w:t>”</w:t>
+      </w:r>
+      <w:r>
+        <w:rPr>
+          <w:b/>
+          <w:bCs/>
+          <w:sz w:val="32"/>
+          <w:szCs w:val="32"/>
+        </w:rPr>
         <w:br/>
       </w:r>
       <w:r>
+        <w:rPr>
+          <w:b/>
+          <w:bCs/>
+          <w:sz w:val="32"/>
+          <w:szCs w:val="32"/>
+        </w:rPr>
         <w:t xml:space="preserve"> zrealizowanego na potrzeby przedmiotu Technika Obrazowa</w:t>
-      </w:r>
-      <w:r>
-        <w:t xml:space="preserve"> w semestrze 2021Z</w:t>
       </w:r>
     </w:p>
     <w:p>
@@ -82,16 +140,20 @@
       </w:r>
     </w:p>
     <w:p>
-      <w:r>
-        <w:t xml:space="preserve">Celem projektu było stworzenie programu w języku </w:t>
-      </w:r>
-      <w:proofErr w:type="spellStart"/>
-      <w:r>
-        <w:t>Python</w:t>
-      </w:r>
-      <w:proofErr w:type="spellEnd"/>
-      <w:r>
-        <w:t xml:space="preserve">, który miałby umieszczać podany przez użytkownika obraz w spektrogramie dźwięku(np. </w:t>
+      <w:pPr>
+        <w:jc w:val="both"/>
+      </w:pPr>
+      <w:r>
+        <w:t>Celem projektu było stworzenie programu w języku Python</w:t>
+      </w:r>
+      <w:r>
+        <w:t>, który miałby umieszczać podany przez użytkownika obraz w spektrogramie dźwięku</w:t>
+      </w:r>
+      <w:r>
+        <w:t xml:space="preserve"> </w:t>
+      </w:r>
+      <w:r>
+        <w:t xml:space="preserve">(np. </w:t>
       </w:r>
       <w:r>
         <w:t>utwór muzyczny</w:t>
@@ -112,13 +174,7 @@
         <w:t xml:space="preserve">umieszczanie znaków wodnych w plikach audio celem potwierdzenia </w:t>
       </w:r>
       <w:r>
-        <w:t xml:space="preserve">ich autora. </w:t>
-      </w:r>
-      <w:r>
-        <w:t xml:space="preserve"> </w:t>
-      </w:r>
-      <w:r>
-        <w:t xml:space="preserve"> </w:t>
+        <w:t>ich autora.</w:t>
       </w:r>
       <w:r>
         <w:rPr>
@@ -132,27 +188,28 @@
       </w:r>
     </w:p>
     <w:p>
+      <w:pPr>
+        <w:jc w:val="both"/>
+      </w:pPr>
       <w:r>
         <w:t xml:space="preserve">Poza </w:t>
       </w:r>
       <w:r>
-        <w:t xml:space="preserve">językiem </w:t>
-      </w:r>
-      <w:proofErr w:type="spellStart"/>
-      <w:r>
-        <w:t>python</w:t>
-      </w:r>
-      <w:proofErr w:type="spellEnd"/>
-      <w:r>
-        <w:t xml:space="preserve"> w projekcie został użyte następujące technologię</w:t>
+        <w:t>językiem python w projekcie został użyte następujące technologię</w:t>
       </w:r>
       <w:r>
         <w:t>:</w:t>
       </w:r>
-      <w:r>
-        <w:br/>
-      </w:r>
-      <w:proofErr w:type="spellStart"/>
+    </w:p>
+    <w:p>
+      <w:pPr>
+        <w:pStyle w:val="Akapitzlist"/>
+        <w:numPr>
+          <w:ilvl w:val="0"/>
+          <w:numId w:val="3"/>
+        </w:numPr>
+        <w:jc w:val="both"/>
+      </w:pPr>
       <w:r>
         <w:rPr>
           <w:b/>
@@ -167,21 +224,19 @@
         </w:rPr>
         <w:t>t</w:t>
       </w:r>
-      <w:proofErr w:type="spellEnd"/>
-      <w:r>
-        <w:t xml:space="preserve"> – </w:t>
-      </w:r>
-      <w:proofErr w:type="spellStart"/>
-      <w:r>
-        <w:t>framework</w:t>
-      </w:r>
-      <w:proofErr w:type="spellEnd"/>
-      <w:r>
-        <w:t xml:space="preserve"> odpowiadających za działanie GUI</w:t>
-      </w:r>
-    </w:p>
-    <w:p>
-      <w:proofErr w:type="spellStart"/>
+      <w:r>
+        <w:t xml:space="preserve"> – framework odpowiadających za działanie GUI</w:t>
+      </w:r>
+    </w:p>
+    <w:p>
+      <w:pPr>
+        <w:pStyle w:val="Akapitzlist"/>
+        <w:numPr>
+          <w:ilvl w:val="0"/>
+          <w:numId w:val="3"/>
+        </w:numPr>
+        <w:jc w:val="both"/>
+      </w:pPr>
       <w:r>
         <w:rPr>
           <w:b/>
@@ -196,7 +251,6 @@
         </w:rPr>
         <w:t>ibrosa</w:t>
       </w:r>
-      <w:proofErr w:type="spellEnd"/>
       <w:r>
         <w:t xml:space="preserve"> </w:t>
       </w:r>
@@ -211,14 +265,27 @@
         <w:t xml:space="preserve">pakiet odpowiadający za konwersje </w:t>
       </w:r>
       <w:r>
-        <w:t xml:space="preserve">sygnału audio między dziedziną czasu a częstotliwości za pomocą </w:t>
+        <w:t xml:space="preserve">sygnału audio między dziedziną czasu </w:t>
+      </w:r>
+      <w:r>
+        <w:t>i </w:t>
+      </w:r>
+      <w:r>
+        <w:t xml:space="preserve">częstotliwości za pomocą </w:t>
       </w:r>
       <w:r>
         <w:t>transformaty Fouriera krótkiego czasu.</w:t>
       </w:r>
     </w:p>
     <w:p>
-      <w:proofErr w:type="spellStart"/>
+      <w:pPr>
+        <w:pStyle w:val="Akapitzlist"/>
+        <w:numPr>
+          <w:ilvl w:val="0"/>
+          <w:numId w:val="3"/>
+        </w:numPr>
+        <w:jc w:val="both"/>
+      </w:pPr>
       <w:r>
         <w:rPr>
           <w:b/>
@@ -226,7 +293,6 @@
         </w:rPr>
         <w:t>OpenCV</w:t>
       </w:r>
-      <w:proofErr w:type="spellEnd"/>
       <w:r>
         <w:rPr>
           <w:b/>
@@ -252,7 +318,14 @@
       </w:r>
     </w:p>
     <w:p>
-      <w:proofErr w:type="spellStart"/>
+      <w:pPr>
+        <w:pStyle w:val="Akapitzlist"/>
+        <w:numPr>
+          <w:ilvl w:val="0"/>
+          <w:numId w:val="3"/>
+        </w:numPr>
+        <w:jc w:val="both"/>
+      </w:pPr>
       <w:r>
         <w:rPr>
           <w:b/>
@@ -260,7 +333,6 @@
         </w:rPr>
         <w:t>pyplot</w:t>
       </w:r>
-      <w:proofErr w:type="spellEnd"/>
       <w:r>
         <w:t xml:space="preserve"> - </w:t>
       </w:r>
@@ -298,488 +370,334 @@
     </w:p>
     <w:p>
       <w:pPr>
-        <w:rPr>
-          <w:sz w:val="28"/>
-          <w:szCs w:val="28"/>
-        </w:rPr>
-      </w:pPr>
-      <w:r>
-        <w:rPr>
-          <w:sz w:val="28"/>
-          <w:szCs w:val="28"/>
-        </w:rPr>
-        <w:t>Program składa się z jednego okna w którym użytkownik musi wybrać plik w formacie .</w:t>
-      </w:r>
-      <w:proofErr w:type="spellStart"/>
-      <w:r>
-        <w:rPr>
-          <w:sz w:val="28"/>
-          <w:szCs w:val="28"/>
-        </w:rPr>
-        <w:t>wav</w:t>
-      </w:r>
-      <w:proofErr w:type="spellEnd"/>
-      <w:r>
-        <w:rPr>
-          <w:sz w:val="28"/>
-          <w:szCs w:val="28"/>
-        </w:rPr>
-        <w:t xml:space="preserve"> w którym ma zostać obsadzony </w:t>
-      </w:r>
-      <w:r>
-        <w:rPr>
-          <w:sz w:val="28"/>
-          <w:szCs w:val="28"/>
-        </w:rPr>
+        <w:jc w:val="both"/>
+      </w:pPr>
+      <w:r>
+        <w:t>Program składa się z jednego okna</w:t>
+      </w:r>
+      <w:r>
+        <w:t>,</w:t>
+      </w:r>
+      <w:r>
+        <w:t xml:space="preserve"> w którym użytkownik </w:t>
+      </w:r>
+      <w:r>
+        <w:t>wybiera</w:t>
+      </w:r>
+      <w:r>
+        <w:t xml:space="preserve"> plik w formacie </w:t>
+      </w:r>
+      <w:r>
+        <w:rPr>
+          <w:i/>
+          <w:iCs/>
+        </w:rPr>
+        <w:t>.wav</w:t>
+      </w:r>
+      <w:r>
+        <w:t>. W</w:t>
+      </w:r>
+      <w:r>
+        <w:t xml:space="preserve"> </w:t>
+      </w:r>
+      <w:r>
+        <w:t>pliku tym zos</w:t>
+      </w:r>
+      <w:r>
+        <w:t xml:space="preserve">tanie </w:t>
+      </w:r>
+      <w:r>
+        <w:t xml:space="preserve">osadzony </w:t>
+      </w:r>
+      <w:r>
         <w:t xml:space="preserve">obraz w formacie </w:t>
       </w:r>
       <w:r>
         <w:rPr>
-          <w:sz w:val="28"/>
-          <w:szCs w:val="28"/>
+          <w:i/>
+          <w:iCs/>
         </w:rPr>
         <w:t>.</w:t>
       </w:r>
-      <w:proofErr w:type="spellStart"/>
-      <w:r>
-        <w:rPr>
-          <w:sz w:val="28"/>
-          <w:szCs w:val="28"/>
+      <w:r>
+        <w:rPr>
+          <w:i/>
+          <w:iCs/>
         </w:rPr>
         <w:t>png</w:t>
       </w:r>
-      <w:proofErr w:type="spellEnd"/>
-      <w:r>
-        <w:rPr>
-          <w:sz w:val="28"/>
-          <w:szCs w:val="28"/>
-        </w:rPr>
+      <w:r>
         <w:t>.</w:t>
       </w:r>
       <w:r>
-        <w:rPr>
-          <w:sz w:val="28"/>
-          <w:szCs w:val="28"/>
-        </w:rPr>
         <w:t xml:space="preserve"> W momencie </w:t>
       </w:r>
       <w:r>
-        <w:rPr>
-          <w:sz w:val="28"/>
-          <w:szCs w:val="28"/>
-        </w:rPr>
+        <w:t xml:space="preserve">wyboru </w:t>
+      </w:r>
+      <w:r>
+        <w:t>obu plików użytkownik może obliczyć spektrogram pliku audio który zostanie wyświetlony w oknie programu</w:t>
+      </w:r>
+      <w:r>
+        <w:t>.</w:t>
+      </w:r>
+      <w:r>
         <w:t xml:space="preserve"> </w:t>
       </w:r>
       <w:r>
-        <w:rPr>
-          <w:sz w:val="28"/>
-          <w:szCs w:val="28"/>
-        </w:rPr>
-        <w:t>wybrania obu plików użytkownik może obliczyć spektrogram pliku audio który zostanie wyświetlony w oknie programu</w:t>
-      </w:r>
-      <w:r>
-        <w:rPr>
-          <w:sz w:val="28"/>
-          <w:szCs w:val="28"/>
-        </w:rPr>
-        <w:t xml:space="preserve">. Spektrogram jest rysowany w skali decybelowej. </w:t>
-      </w:r>
-      <w:r>
-        <w:rPr>
-          <w:sz w:val="28"/>
-          <w:szCs w:val="28"/>
-        </w:rPr>
+        <w:t xml:space="preserve">Spektrogram jest rysowany w skali decybelowej. </w:t>
+      </w:r>
+      <w:r>
         <w:t>Działania programów są raportowane w oknie logów.</w:t>
       </w:r>
       <w:r>
-        <w:rPr>
-          <w:sz w:val="28"/>
-          <w:szCs w:val="28"/>
-        </w:rPr>
-        <w:t xml:space="preserve"> Użytkownik może wybrać pozycje</w:t>
-      </w:r>
-      <w:r>
-        <w:rPr>
-          <w:sz w:val="28"/>
-          <w:szCs w:val="28"/>
-        </w:rPr>
+        <w:t xml:space="preserve"> </w:t>
+      </w:r>
+    </w:p>
+    <w:p>
+      <w:pPr>
+        <w:jc w:val="both"/>
+      </w:pPr>
+      <w:r>
+        <w:t>Użytkownik może wybrać pozycje</w:t>
+      </w:r>
+      <w:r>
+        <w:t xml:space="preserve"> </w:t>
+      </w:r>
+      <w:r>
         <w:t>(lewy dolny róg)</w:t>
       </w:r>
       <w:r>
-        <w:rPr>
-          <w:sz w:val="28"/>
-          <w:szCs w:val="28"/>
-        </w:rPr>
         <w:t xml:space="preserve"> w której zostanie umieszczony obraz</w:t>
       </w:r>
       <w:r>
-        <w:rPr>
-          <w:sz w:val="28"/>
-          <w:szCs w:val="28"/>
-        </w:rPr>
         <w:t xml:space="preserve"> oraz może przeskalować obraz wedle uznania. Jednostkami </w:t>
       </w:r>
       <w:r>
-        <w:rPr>
-          <w:sz w:val="28"/>
-          <w:szCs w:val="28"/>
-        </w:rPr>
-        <w:t xml:space="preserve">którymi posługuje się użytkownik są klatki czasu(oś pozioma) oraz klatki częstotliwości(oś </w:t>
-      </w:r>
-      <w:r>
-        <w:rPr>
-          <w:sz w:val="28"/>
-          <w:szCs w:val="28"/>
-        </w:rPr>
+        <w:t>którymi posługuje się użytkownik są klatki czasu</w:t>
+      </w:r>
+      <w:r>
+        <w:t xml:space="preserve"> </w:t>
+      </w:r>
+      <w:r>
+        <w:t>(oś pozioma) oraz klatki częstotliwości</w:t>
+      </w:r>
+      <w:r>
+        <w:t xml:space="preserve"> </w:t>
+      </w:r>
+      <w:r>
+        <w:t xml:space="preserve">(oś </w:t>
+      </w:r>
+      <w:r>
         <w:t xml:space="preserve">pionowa). </w:t>
       </w:r>
       <w:r>
-        <w:rPr>
-          <w:sz w:val="28"/>
-          <w:szCs w:val="28"/>
-        </w:rPr>
-        <w:t xml:space="preserve">Wprowadzenie niepoprawnych wartości(takich które oznaczałby wyjście obrazu </w:t>
-      </w:r>
-      <w:r>
-        <w:rPr>
-          <w:sz w:val="28"/>
-          <w:szCs w:val="28"/>
-        </w:rPr>
-        <w:t xml:space="preserve">poza obszar spektrogramu zostanie zakomunikowane. Wciśniecie przycisku „Umieść obraz w spektrogramie” spowoduje </w:t>
-      </w:r>
-      <w:r>
-        <w:rPr>
-          <w:sz w:val="28"/>
-          <w:szCs w:val="28"/>
-        </w:rPr>
+        <w:t>Wprowadzenie wartości</w:t>
+      </w:r>
+      <w:r>
+        <w:t xml:space="preserve"> „niepoprawnych”, czyli </w:t>
+      </w:r>
+      <w:r>
+        <w:t xml:space="preserve">takich które oznaczałby wyjście obrazu </w:t>
+      </w:r>
+      <w:r>
+        <w:t xml:space="preserve">poza obszar spektrogramu </w:t>
+      </w:r>
+      <w:r>
+        <w:t>spowoduje wyłapanie wyjątku</w:t>
+      </w:r>
+      <w:r>
+        <w:t xml:space="preserve">. </w:t>
+      </w:r>
+    </w:p>
+    <w:p>
+      <w:pPr>
+        <w:jc w:val="both"/>
+      </w:pPr>
+      <w:r>
+        <w:t xml:space="preserve">Wciśniecie przycisku „Umieść obraz w spektrogramie” spowoduje </w:t>
+      </w:r>
+      <w:r>
         <w:t xml:space="preserve">umieszczenie obrazu wewnątrz spektrogramu </w:t>
       </w:r>
       <w:r>
-        <w:rPr>
-          <w:sz w:val="28"/>
-          <w:szCs w:val="28"/>
-        </w:rPr>
-        <w:t xml:space="preserve">poprzez mapowanie jaskrawości pikseli obrazu na moc sygnału audio w odpowiednich jego próbach, użytkownikowi zostanie zaprezentowane </w:t>
-      </w:r>
-      <w:r>
-        <w:rPr>
-          <w:sz w:val="28"/>
-          <w:szCs w:val="28"/>
-        </w:rPr>
-        <w:t xml:space="preserve">teoretyczny(bez zniekształceń) wygląd spektrogramu. Zmodyfikowany obraz jest tylko tymczasowy i użytkownik może dopasować pozycje i rozmiar obrazu wedle uznania. Wciśniecie </w:t>
-      </w:r>
-      <w:r>
-        <w:rPr>
-          <w:sz w:val="28"/>
-          <w:szCs w:val="28"/>
-        </w:rPr>
+        <w:t>poprzez mapowanie jaskrawości pikseli obrazu na moc sygnału audio w odpowiednich jego próbach</w:t>
+      </w:r>
+      <w:r>
+        <w:t>.</w:t>
+      </w:r>
+      <w:r>
+        <w:t xml:space="preserve"> </w:t>
+      </w:r>
+      <w:r>
+        <w:t>U</w:t>
+      </w:r>
+      <w:r>
+        <w:t xml:space="preserve">żytkownikowi zostanie zaprezentowane </w:t>
+      </w:r>
+      <w:r>
+        <w:t>poglądowy</w:t>
+      </w:r>
+      <w:r>
+        <w:t xml:space="preserve"> </w:t>
+      </w:r>
+      <w:r>
+        <w:t>(</w:t>
+      </w:r>
+      <w:r>
+        <w:t xml:space="preserve">teoretyczny i </w:t>
+      </w:r>
+      <w:r>
+        <w:t>bez zniekształceń) wygląd spektrogramu. Zmodyfikowany obraz jest tylko tymczasowy i użytkownik może dopasować pozycje i</w:t>
+      </w:r>
+      <w:r>
+        <w:t> </w:t>
+      </w:r>
+      <w:r>
+        <w:t xml:space="preserve">rozmiar obrazu wedle uznania. Wciśniecie </w:t>
+      </w:r>
+      <w:r>
         <w:t>przycisku</w:t>
       </w:r>
       <w:r>
-        <w:rPr>
-          <w:sz w:val="28"/>
-          <w:szCs w:val="28"/>
-        </w:rPr>
         <w:t xml:space="preserve"> „Zapisz</w:t>
       </w:r>
       <w:r>
-        <w:rPr>
-          <w:sz w:val="28"/>
-          <w:szCs w:val="28"/>
-        </w:rPr>
-        <w:t xml:space="preserve"> wyniki” spowoduje zapisanie  w wybranym przez użytkownika miejscu następujących plików:</w:t>
-      </w:r>
-      <w:r>
-        <w:rPr>
-          <w:sz w:val="28"/>
-          <w:szCs w:val="28"/>
-        </w:rPr>
-        <w:br/>
-      </w:r>
-      <w:r>
-        <w:rPr>
-          <w:sz w:val="28"/>
-          <w:szCs w:val="28"/>
-        </w:rPr>
+        <w:t xml:space="preserve"> wyniki” spowoduje zapisanie w wybranym przez użytkownika miejscu następujących plików:</w:t>
+      </w:r>
+    </w:p>
+    <w:p>
+      <w:pPr>
+        <w:pStyle w:val="Akapitzlist"/>
+        <w:numPr>
+          <w:ilvl w:val="0"/>
+          <w:numId w:val="5"/>
+        </w:numPr>
+      </w:pPr>
+      <w:r>
+        <w:t>plik audio wzbogacony o obraz w pliku .wav</w:t>
+      </w:r>
+    </w:p>
+    <w:p>
+      <w:pPr>
+        <w:pStyle w:val="Akapitzlist"/>
+        <w:numPr>
+          <w:ilvl w:val="0"/>
+          <w:numId w:val="5"/>
+        </w:numPr>
+      </w:pPr>
+      <w:r>
+        <w:t xml:space="preserve">plik .ini </w:t>
+      </w:r>
+      <w:r>
+        <w:t>zawierający</w:t>
+      </w:r>
+      <w:r>
+        <w:t xml:space="preserve"> informacje potrzebne do ponownego odtworzenia obrazu z pliku audio.</w:t>
+      </w:r>
+    </w:p>
+    <w:p>
+      <w:pPr>
+        <w:pStyle w:val="Akapitzlist"/>
+        <w:numPr>
+          <w:ilvl w:val="0"/>
+          <w:numId w:val="5"/>
+        </w:numPr>
+      </w:pPr>
+      <w:r>
+        <w:t>plik .png z spektrogramem pliku dźwiękowego bez modyfikacji</w:t>
+      </w:r>
+    </w:p>
+    <w:p>
+      <w:pPr>
+        <w:pStyle w:val="Akapitzlist"/>
+        <w:numPr>
+          <w:ilvl w:val="0"/>
+          <w:numId w:val="5"/>
+        </w:numPr>
+      </w:pPr>
+      <w:r>
+        <w:t>plik .png z</w:t>
+      </w:r>
+      <w:r>
+        <w:t xml:space="preserve"> teoretycznym</w:t>
+      </w:r>
+      <w:r>
+        <w:t xml:space="preserve"> spektrogramem</w:t>
+      </w:r>
+      <w:r>
+        <w:t xml:space="preserve"> zmodyfikowanego</w:t>
+      </w:r>
+      <w:r>
+        <w:t xml:space="preserve"> pliku dźwiękowego </w:t>
+      </w:r>
+    </w:p>
+    <w:p>
+      <w:pPr>
+        <w:pStyle w:val="Akapitzlist"/>
+        <w:numPr>
+          <w:ilvl w:val="0"/>
+          <w:numId w:val="5"/>
+        </w:numPr>
+      </w:pPr>
+      <w:r>
+        <w:t>plik .png z</w:t>
+      </w:r>
+      <w:r>
+        <w:t xml:space="preserve"> rzeczywistym</w:t>
+      </w:r>
+      <w:r>
+        <w:t xml:space="preserve"> spektrogramem pliku </w:t>
+      </w:r>
+      <w:r>
+        <w:t xml:space="preserve">zmodyfikowanego </w:t>
+      </w:r>
+      <w:r>
+        <w:t xml:space="preserve">dźwiękowego </w:t>
+      </w:r>
+    </w:p>
+    <w:p>
+      <w:pPr>
+        <w:pStyle w:val="Akapitzlist"/>
+        <w:numPr>
+          <w:ilvl w:val="0"/>
+          <w:numId w:val="5"/>
+        </w:numPr>
+      </w:pPr>
+      <w:r>
         <w:lastRenderedPageBreak/>
-        <w:t>1)</w:t>
-      </w:r>
-      <w:r>
-        <w:rPr>
-          <w:sz w:val="28"/>
-          <w:szCs w:val="28"/>
-        </w:rPr>
-        <w:t xml:space="preserve"> plik audio wzbogacony o obraz w pliku .</w:t>
-      </w:r>
-      <w:proofErr w:type="spellStart"/>
-      <w:r>
-        <w:rPr>
-          <w:sz w:val="28"/>
-          <w:szCs w:val="28"/>
-        </w:rPr>
-        <w:t>wav</w:t>
-      </w:r>
-      <w:proofErr w:type="spellEnd"/>
-      <w:r>
-        <w:rPr>
-          <w:sz w:val="28"/>
-          <w:szCs w:val="28"/>
-        </w:rPr>
-        <w:br/>
-        <w:t xml:space="preserve">2) plik .ini </w:t>
-      </w:r>
-      <w:r>
-        <w:rPr>
-          <w:sz w:val="28"/>
-          <w:szCs w:val="28"/>
-        </w:rPr>
-        <w:t>zawierający</w:t>
-      </w:r>
-      <w:r>
-        <w:rPr>
-          <w:sz w:val="28"/>
-          <w:szCs w:val="28"/>
-        </w:rPr>
-        <w:t xml:space="preserve"> informacje potrzebne do ponownego odtworzenia obrazu z pliku audio.</w:t>
-      </w:r>
-      <w:r>
-        <w:rPr>
-          <w:sz w:val="28"/>
-          <w:szCs w:val="28"/>
-        </w:rPr>
-        <w:br/>
-        <w:t>3) plik .</w:t>
-      </w:r>
-      <w:proofErr w:type="spellStart"/>
-      <w:r>
-        <w:rPr>
-          <w:sz w:val="28"/>
-          <w:szCs w:val="28"/>
-        </w:rPr>
-        <w:t>png</w:t>
-      </w:r>
-      <w:proofErr w:type="spellEnd"/>
-      <w:r>
-        <w:rPr>
-          <w:sz w:val="28"/>
-          <w:szCs w:val="28"/>
-        </w:rPr>
-        <w:t xml:space="preserve"> z spektrogramem pliku dźwiękowego bez modyfikacji</w:t>
-      </w:r>
-      <w:r>
-        <w:rPr>
-          <w:sz w:val="28"/>
-          <w:szCs w:val="28"/>
-        </w:rPr>
-        <w:br/>
-        <w:t>4)</w:t>
-      </w:r>
-      <w:r>
-        <w:rPr>
-          <w:sz w:val="28"/>
-          <w:szCs w:val="28"/>
-        </w:rPr>
+        <w:t>plik .png</w:t>
+      </w:r>
+      <w:r>
+        <w:t xml:space="preserve"> z obrazem</w:t>
+      </w:r>
+      <w:r>
         <w:t xml:space="preserve"> </w:t>
       </w:r>
       <w:r>
-        <w:rPr>
-          <w:sz w:val="28"/>
-          <w:szCs w:val="28"/>
-        </w:rPr>
-        <w:t>plik .</w:t>
-      </w:r>
-      <w:proofErr w:type="spellStart"/>
-      <w:r>
-        <w:rPr>
-          <w:sz w:val="28"/>
-          <w:szCs w:val="28"/>
-        </w:rPr>
-        <w:t>png</w:t>
-      </w:r>
-      <w:proofErr w:type="spellEnd"/>
-      <w:r>
-        <w:rPr>
-          <w:sz w:val="28"/>
-          <w:szCs w:val="28"/>
-        </w:rPr>
-        <w:t xml:space="preserve"> z</w:t>
-      </w:r>
-      <w:r>
-        <w:rPr>
-          <w:sz w:val="28"/>
-          <w:szCs w:val="28"/>
-        </w:rPr>
-        <w:t xml:space="preserve"> teoretycznym</w:t>
-      </w:r>
-      <w:r>
-        <w:rPr>
-          <w:sz w:val="28"/>
-          <w:szCs w:val="28"/>
-        </w:rPr>
-        <w:t xml:space="preserve"> spektrogramem</w:t>
-      </w:r>
-      <w:r>
-        <w:rPr>
-          <w:sz w:val="28"/>
-          <w:szCs w:val="28"/>
-        </w:rPr>
-        <w:t xml:space="preserve"> zmodyfikowanego</w:t>
-      </w:r>
-      <w:r>
-        <w:rPr>
-          <w:sz w:val="28"/>
-          <w:szCs w:val="28"/>
-        </w:rPr>
-        <w:t xml:space="preserve"> pliku dźwiękowego </w:t>
-      </w:r>
-      <w:r>
-        <w:rPr>
-          <w:sz w:val="28"/>
-          <w:szCs w:val="28"/>
-        </w:rPr>
-        <w:br/>
-        <w:t>5)</w:t>
-      </w:r>
-      <w:r>
-        <w:rPr>
-          <w:sz w:val="28"/>
-          <w:szCs w:val="28"/>
-        </w:rPr>
-        <w:t xml:space="preserve"> </w:t>
-      </w:r>
-      <w:r>
-        <w:rPr>
-          <w:sz w:val="28"/>
-          <w:szCs w:val="28"/>
-        </w:rPr>
-        <w:t>plik .</w:t>
-      </w:r>
-      <w:proofErr w:type="spellStart"/>
-      <w:r>
-        <w:rPr>
-          <w:sz w:val="28"/>
-          <w:szCs w:val="28"/>
-        </w:rPr>
-        <w:t>png</w:t>
-      </w:r>
-      <w:proofErr w:type="spellEnd"/>
-      <w:r>
-        <w:rPr>
-          <w:sz w:val="28"/>
-          <w:szCs w:val="28"/>
-        </w:rPr>
-        <w:t xml:space="preserve"> z</w:t>
-      </w:r>
-      <w:r>
-        <w:rPr>
-          <w:sz w:val="28"/>
-          <w:szCs w:val="28"/>
-        </w:rPr>
-        <w:t xml:space="preserve"> rzeczywistym</w:t>
-      </w:r>
-      <w:r>
-        <w:rPr>
-          <w:sz w:val="28"/>
-          <w:szCs w:val="28"/>
-        </w:rPr>
-        <w:t xml:space="preserve"> spektrogramem pliku </w:t>
-      </w:r>
-      <w:r>
-        <w:rPr>
-          <w:sz w:val="28"/>
-          <w:szCs w:val="28"/>
-        </w:rPr>
-        <w:t xml:space="preserve">zmodyfikowanego </w:t>
-      </w:r>
-      <w:r>
-        <w:rPr>
-          <w:sz w:val="28"/>
-          <w:szCs w:val="28"/>
-        </w:rPr>
-        <w:t xml:space="preserve">dźwiękowego </w:t>
-      </w:r>
-      <w:r>
-        <w:rPr>
-          <w:sz w:val="28"/>
-          <w:szCs w:val="28"/>
-        </w:rPr>
-        <w:br/>
-        <w:t>6) plik .</w:t>
-      </w:r>
-      <w:proofErr w:type="spellStart"/>
-      <w:r>
-        <w:rPr>
-          <w:sz w:val="28"/>
-          <w:szCs w:val="28"/>
-        </w:rPr>
-        <w:t>png</w:t>
-      </w:r>
-      <w:proofErr w:type="spellEnd"/>
-      <w:r>
-        <w:rPr>
-          <w:sz w:val="28"/>
-          <w:szCs w:val="28"/>
-        </w:rPr>
-        <w:t xml:space="preserve"> z obrazem</w:t>
-      </w:r>
-      <w:r>
-        <w:rPr>
-          <w:sz w:val="28"/>
-          <w:szCs w:val="28"/>
-        </w:rPr>
-        <w:t xml:space="preserve"> </w:t>
-      </w:r>
-      <w:r>
-        <w:rPr>
-          <w:sz w:val="28"/>
-          <w:szCs w:val="28"/>
-        </w:rPr>
         <w:t>odczytanym z pliku audio</w:t>
       </w:r>
-      <w:r>
-        <w:rPr>
-          <w:sz w:val="28"/>
-          <w:szCs w:val="28"/>
-        </w:rPr>
-        <w:br/>
-        <w:t>7) plik .</w:t>
-      </w:r>
-      <w:proofErr w:type="spellStart"/>
-      <w:r>
-        <w:rPr>
-          <w:sz w:val="28"/>
-          <w:szCs w:val="28"/>
-        </w:rPr>
-        <w:t>png</w:t>
-      </w:r>
-      <w:proofErr w:type="spellEnd"/>
-      <w:r>
-        <w:rPr>
-          <w:sz w:val="28"/>
-          <w:szCs w:val="28"/>
-        </w:rPr>
-        <w:t xml:space="preserve"> z obrazem </w:t>
-      </w:r>
-      <w:r>
-        <w:rPr>
-          <w:sz w:val="28"/>
-          <w:szCs w:val="28"/>
-        </w:rPr>
+    </w:p>
+    <w:p>
+      <w:pPr>
+        <w:pStyle w:val="Akapitzlist"/>
+        <w:numPr>
+          <w:ilvl w:val="0"/>
+          <w:numId w:val="5"/>
+        </w:numPr>
+      </w:pPr>
+      <w:r>
+        <w:t xml:space="preserve">plik .png z obrazem </w:t>
+      </w:r>
+      <w:r>
         <w:t>z obrazem przed wprowadzeniem go do sygnału audio</w:t>
       </w:r>
-      <w:r>
-        <w:rPr>
-          <w:sz w:val="28"/>
-          <w:szCs w:val="28"/>
-        </w:rPr>
-        <w:br/>
+    </w:p>
+    <w:p>
+      <w:r>
         <w:t>Po zapisie plików program wczyta spektrogram zmodyfikowanego audio</w:t>
       </w:r>
       <w:r>
-        <w:rPr>
-          <w:sz w:val="28"/>
-          <w:szCs w:val="28"/>
-        </w:rPr>
         <w:t xml:space="preserve"> oraz wyliczy miary błędów między obrazem oryginalnym a tym wydobytym z pliku audio.</w:t>
       </w:r>
     </w:p>
@@ -860,6 +778,21 @@
           <w:iCs/>
         </w:rPr>
         <w:t>, przed umieszczeniem obrazu</w:t>
+      </w:r>
+    </w:p>
+    <w:p>
+      <w:pPr>
+        <w:rPr>
+          <w:i/>
+          <w:iCs/>
+        </w:rPr>
+      </w:pPr>
+      <w:r>
+        <w:rPr>
+          <w:i/>
+          <w:iCs/>
+        </w:rPr>
+        <w:br w:type="page"/>
       </w:r>
     </w:p>
     <w:p>
@@ -989,7 +922,21 @@
           <w:i/>
           <w:iCs/>
         </w:rPr>
-        <w:t>spektrogramu, obraz odzyskany ze zmodyfikowanego pliku audio(wzmocnienie = -10dB).</w:t>
+        <w:t>spektrogramu, obraz odzyskany ze zmodyfikowanego pliku audio</w:t>
+      </w:r>
+      <w:r>
+        <w:rPr>
+          <w:i/>
+          <w:iCs/>
+        </w:rPr>
+        <w:t xml:space="preserve"> </w:t>
+      </w:r>
+      <w:r>
+        <w:rPr>
+          <w:i/>
+          <w:iCs/>
+        </w:rPr>
+        <w:t>(wzmocnienie = -10dB)</w:t>
       </w:r>
     </w:p>
     <w:p>
@@ -1096,336 +1043,206 @@
           <w:szCs w:val="28"/>
         </w:rPr>
         <w:lastRenderedPageBreak/>
-        <w:t>4.Szczegóły techniczne</w:t>
-      </w:r>
-      <w:r>
-        <w:rPr>
+        <w:t>4.</w:t>
+      </w:r>
+      <w:r>
+        <w:rPr>
+          <w:b/>
+          <w:bCs/>
           <w:sz w:val="28"/>
           <w:szCs w:val="28"/>
         </w:rPr>
         <w:t xml:space="preserve"> </w:t>
       </w:r>
-    </w:p>
-    <w:p>
-      <w:pPr>
-        <w:rPr>
+      <w:r>
+        <w:rPr>
+          <w:b/>
+          <w:bCs/>
           <w:sz w:val="28"/>
           <w:szCs w:val="28"/>
         </w:rPr>
-      </w:pPr>
+        <w:t>Szczegóły techniczne</w:t>
+      </w:r>
       <w:r>
         <w:rPr>
           <w:sz w:val="28"/>
           <w:szCs w:val="28"/>
         </w:rPr>
+        <w:t xml:space="preserve"> </w:t>
+      </w:r>
+    </w:p>
+    <w:p>
+      <w:pPr>
+        <w:jc w:val="both"/>
+      </w:pPr>
+      <w:r>
         <w:t xml:space="preserve">Oś pozioma jest </w:t>
       </w:r>
       <w:r>
-        <w:rPr>
+        <w:t xml:space="preserve">dzielona z rozdzielczością </w:t>
+      </w:r>
+      <w:r>
+        <w:t xml:space="preserve">5,8ms </w:t>
+      </w:r>
+      <w:r>
+        <w:t>na klatkę</w:t>
+      </w:r>
+      <w:r>
+        <w:t>, jest to wartość standardowa dla próbkowania sygnału audio 44,1kHz</w:t>
+      </w:r>
+      <w:r>
+        <w:t xml:space="preserve">. </w:t>
+      </w:r>
+      <w:r>
+        <w:t>Oś pionowa</w:t>
+      </w:r>
+      <w:r>
+        <w:t xml:space="preserve"> </w:t>
+      </w:r>
+      <w:r>
+        <w:t>zosta</w:t>
+      </w:r>
+      <w:r>
+        <w:t>je</w:t>
+      </w:r>
+      <w:r>
+        <w:t xml:space="preserve"> podzielony na </w:t>
+      </w:r>
+      <w:r>
+        <w:t xml:space="preserve">513 klatek </w:t>
+      </w:r>
+      <w:r>
+        <w:t>częstotliwości</w:t>
+      </w:r>
+      <w:r>
+        <w:t xml:space="preserve">, maksymalna częstotliwość wynosi 22,1kHz co daje rozdzielczość </w:t>
+      </w:r>
+      <w:r>
+        <w:t>43,08Hz na klatkę</w:t>
+      </w:r>
+      <w:r>
+        <w:t>. Owe</w:t>
+      </w:r>
+      <w:r>
+        <w:t xml:space="preserve"> wartości zostały wybrane metodą prób i błędów </w:t>
+      </w:r>
+      <w:r>
+        <w:t>i</w:t>
+      </w:r>
+      <w:r>
+        <w:t xml:space="preserve"> wynikają z </w:t>
+      </w:r>
+      <w:r>
+        <w:t xml:space="preserve">doboru parametrów transformaty Fouriera </w:t>
+      </w:r>
+      <w:r>
+        <w:t xml:space="preserve">takich jak </w:t>
+      </w:r>
+      <w:r>
+        <w:t>długość okna</w:t>
+      </w:r>
+      <w:r>
+        <w:t>,</w:t>
+      </w:r>
+      <w:r>
+        <w:t xml:space="preserve"> któr</w:t>
+      </w:r>
+      <w:r>
+        <w:t>ego długość</w:t>
+      </w:r>
+      <w:r>
+        <w:t xml:space="preserve"> wynosi 1024 próbki i długość przeskoku która wynosi 256 próbek.</w:t>
+      </w:r>
+    </w:p>
+    <w:p>
+      <w:pPr>
+        <w:jc w:val="both"/>
+      </w:pPr>
+      <w:r>
+        <w:t xml:space="preserve">Do </w:t>
+      </w:r>
+      <w:r>
+        <w:t xml:space="preserve">próbkowania sygnału zostało użyte okno typu </w:t>
+      </w:r>
+      <w:r>
+        <w:rPr>
+          <w:i/>
+          <w:iCs/>
+        </w:rPr>
+        <w:t>„Nuttall”</w:t>
+      </w:r>
+      <w:r>
+        <w:t xml:space="preserve"> zapewniające </w:t>
+      </w:r>
+      <w:r>
+        <w:t>dobrą filtrację sygnału kosztem nieznacznie wydłużonego czasu obliczeń.</w:t>
+      </w:r>
+      <w:r>
+        <w:t xml:space="preserve"> Użytkownik </w:t>
+      </w:r>
+      <w:r>
+        <w:t xml:space="preserve">może </w:t>
+      </w:r>
+      <w:r>
+        <w:t>dodatkowo wybrać poziom wzmocnienia mocy obrazu w zakresie od -40dB do -10dB</w:t>
+      </w:r>
+      <w:r>
+        <w:t>. Z</w:t>
+      </w:r>
+      <w:r>
+        <w:t xml:space="preserve">mniejszenie </w:t>
+      </w:r>
+      <w:r>
+        <w:t xml:space="preserve">mocy sygnału będzie skutkowało zmniejszeniem </w:t>
+      </w:r>
+      <w:r>
+        <w:t xml:space="preserve">wpływu mocy sygnału na pozostałe próbki spektrogramu na danej częstotliwości, </w:t>
+      </w:r>
+      <w:r>
+        <w:t xml:space="preserve">a tym samym </w:t>
+      </w:r>
+      <w:r>
+        <w:t>będzie z</w:t>
+      </w:r>
+      <w:r>
+        <w:t>mniejszało zniekształcenia wprowadzone do pliku audio przez obsadzenie obrazu</w:t>
+      </w:r>
+      <w:r>
+        <w:t>. J</w:t>
+      </w:r>
+      <w:r>
+        <w:t>edn</w:t>
+      </w:r>
+      <w:r>
+        <w:t>ocześnie zmiana wzmocnienia mocy</w:t>
+      </w:r>
+      <w:r>
+        <w:t xml:space="preserve"> spowoduje to</w:t>
+      </w:r>
+      <w:r>
+        <w:t xml:space="preserve"> wyraźne </w:t>
+      </w:r>
+      <w:r>
+        <w:t xml:space="preserve">zmniejszenie </w:t>
+      </w:r>
+      <w:r>
+        <w:t>obserwowanego kontrastu w osadzonym obrazie, ze względu na wykorzystywany mniejszy zakres poziomów jaskrawości przez obraz osadzony.</w:t>
+      </w:r>
+    </w:p>
+    <w:p>
+      <w:pPr>
+        <w:rPr>
+          <w:b/>
+          <w:bCs/>
+        </w:rPr>
+      </w:pPr>
+      <w:r>
+        <w:rPr>
+          <w:b/>
+          <w:bCs/>
           <w:sz w:val="28"/>
           <w:szCs w:val="28"/>
         </w:rPr>
-        <w:t xml:space="preserve">dzielona z rozdzielczością </w:t>
-      </w:r>
-      <w:r>
-        <w:rPr>
-          <w:sz w:val="28"/>
-          <w:szCs w:val="28"/>
-        </w:rPr>
-        <w:t xml:space="preserve">5,8ms </w:t>
-      </w:r>
-      <w:r>
-        <w:rPr>
-          <w:sz w:val="28"/>
-          <w:szCs w:val="28"/>
-        </w:rPr>
-        <w:t>na klatkę</w:t>
-      </w:r>
-      <w:r>
-        <w:rPr>
-          <w:sz w:val="28"/>
-          <w:szCs w:val="28"/>
-        </w:rPr>
-        <w:t>, jest to wartość standardowa dla próbkowania sygnału audio 44,1kHz</w:t>
-      </w:r>
-      <w:r>
-        <w:rPr>
-          <w:sz w:val="28"/>
-          <w:szCs w:val="28"/>
-        </w:rPr>
-        <w:t xml:space="preserve">. </w:t>
-      </w:r>
-      <w:r>
-        <w:rPr>
-          <w:sz w:val="28"/>
-          <w:szCs w:val="28"/>
-        </w:rPr>
-        <w:t>Oś pionowa</w:t>
-      </w:r>
-      <w:r>
-        <w:rPr>
-          <w:sz w:val="28"/>
-          <w:szCs w:val="28"/>
-        </w:rPr>
-        <w:t xml:space="preserve"> </w:t>
-      </w:r>
-      <w:r>
-        <w:rPr>
-          <w:sz w:val="28"/>
-          <w:szCs w:val="28"/>
-        </w:rPr>
-        <w:t>zosta</w:t>
-      </w:r>
-      <w:r>
-        <w:rPr>
-          <w:sz w:val="28"/>
-          <w:szCs w:val="28"/>
-        </w:rPr>
-        <w:t>je</w:t>
-      </w:r>
-      <w:r>
-        <w:rPr>
-          <w:sz w:val="28"/>
-          <w:szCs w:val="28"/>
-        </w:rPr>
-        <w:t xml:space="preserve"> podzielony na </w:t>
-      </w:r>
-      <w:r>
-        <w:rPr>
-          <w:sz w:val="28"/>
-          <w:szCs w:val="28"/>
-        </w:rPr>
-        <w:t xml:space="preserve">513 klatek </w:t>
-      </w:r>
-      <w:r>
-        <w:rPr>
-          <w:sz w:val="28"/>
-          <w:szCs w:val="28"/>
-        </w:rPr>
-        <w:t>częstotliwości</w:t>
-      </w:r>
-      <w:r>
-        <w:rPr>
-          <w:sz w:val="28"/>
-          <w:szCs w:val="28"/>
-        </w:rPr>
-        <w:t xml:space="preserve">, maksymalna częstotliwość wynosi 22,1kHz co daje rozdzielczość </w:t>
-      </w:r>
-      <w:r>
-        <w:rPr>
-          <w:sz w:val="28"/>
-          <w:szCs w:val="28"/>
-        </w:rPr>
-        <w:t>43,08Hz na klatkę</w:t>
-      </w:r>
-      <w:r>
-        <w:rPr>
-          <w:sz w:val="28"/>
-          <w:szCs w:val="28"/>
-        </w:rPr>
-        <w:t xml:space="preserve">, te wartości zostały wybrane metodą prób i błędów a wynikają z </w:t>
-      </w:r>
-      <w:r>
-        <w:rPr>
-          <w:sz w:val="28"/>
-          <w:szCs w:val="28"/>
-        </w:rPr>
-        <w:t xml:space="preserve">doboru parametrów transformaty Fouriera </w:t>
-      </w:r>
-      <w:r>
-        <w:rPr>
-          <w:sz w:val="28"/>
-          <w:szCs w:val="28"/>
-        </w:rPr>
-        <w:t xml:space="preserve">takich jak </w:t>
-      </w:r>
-      <w:r>
-        <w:rPr>
-          <w:sz w:val="28"/>
-          <w:szCs w:val="28"/>
-        </w:rPr>
-        <w:t>długość okna</w:t>
-      </w:r>
-      <w:r>
-        <w:rPr>
-          <w:sz w:val="28"/>
-          <w:szCs w:val="28"/>
-        </w:rPr>
-        <w:t xml:space="preserve"> który wynosi 1024 próbki i długość przeskoku która wynosi 256 próbek. </w:t>
-      </w:r>
-      <w:r>
-        <w:rPr>
-          <w:sz w:val="28"/>
-          <w:szCs w:val="28"/>
-        </w:rPr>
-        <w:t xml:space="preserve">Do </w:t>
-      </w:r>
-      <w:r>
-        <w:rPr>
-          <w:sz w:val="28"/>
-          <w:szCs w:val="28"/>
-        </w:rPr>
-        <w:t>próbkowania sygnału zostało użyte okno typu „</w:t>
-      </w:r>
-      <w:proofErr w:type="spellStart"/>
-      <w:r>
-        <w:rPr>
-          <w:sz w:val="28"/>
-          <w:szCs w:val="28"/>
-        </w:rPr>
-        <w:t>N</w:t>
-      </w:r>
-      <w:r>
-        <w:rPr>
-          <w:sz w:val="28"/>
-          <w:szCs w:val="28"/>
-        </w:rPr>
-        <w:t>uttall</w:t>
-      </w:r>
-      <w:proofErr w:type="spellEnd"/>
-      <w:r>
-        <w:rPr>
-          <w:sz w:val="28"/>
-          <w:szCs w:val="28"/>
-        </w:rPr>
-        <w:t xml:space="preserve">” zapewniające </w:t>
-      </w:r>
-      <w:r>
-        <w:rPr>
-          <w:sz w:val="28"/>
-          <w:szCs w:val="28"/>
-        </w:rPr>
-        <w:t>dobrą filtrację sygnału kosztem nieznacznie wydłużonego czasu obliczeń.</w:t>
-      </w:r>
-      <w:r>
-        <w:rPr>
-          <w:sz w:val="28"/>
-          <w:szCs w:val="28"/>
-        </w:rPr>
-        <w:t xml:space="preserve"> </w:t>
-      </w:r>
-      <w:r>
-        <w:rPr>
-          <w:sz w:val="28"/>
-          <w:szCs w:val="28"/>
-        </w:rPr>
-        <w:t xml:space="preserve">Użytkownik dodatkowo może wybrać poziom wzmocnienia mocy obrazu w zakresie od -40dB do -10dB, zmniejszenie </w:t>
-      </w:r>
-      <w:r>
-        <w:rPr>
-          <w:sz w:val="28"/>
-          <w:szCs w:val="28"/>
-        </w:rPr>
-        <w:t xml:space="preserve">mocy sygnału będzie skutkowało zmniejszeniem </w:t>
-      </w:r>
-      <w:r>
-        <w:rPr>
-          <w:sz w:val="28"/>
-          <w:szCs w:val="28"/>
-        </w:rPr>
-        <w:t xml:space="preserve">wpływu mocy sygnału na pozostałe próbki spektrogramu na danej częstotliwości, </w:t>
-      </w:r>
-      <w:r>
-        <w:rPr>
-          <w:sz w:val="28"/>
-          <w:szCs w:val="28"/>
-        </w:rPr>
-        <w:t xml:space="preserve">a tym samym </w:t>
-      </w:r>
-      <w:r>
-        <w:rPr>
-          <w:sz w:val="28"/>
-          <w:szCs w:val="28"/>
-        </w:rPr>
-        <w:t>będzie z</w:t>
-      </w:r>
-      <w:r>
-        <w:rPr>
-          <w:sz w:val="28"/>
-          <w:szCs w:val="28"/>
-        </w:rPr>
-        <w:t>mniejszało zniekształcenia wprowadzone do pliku audio przez obsadzenie obrazu</w:t>
-      </w:r>
-      <w:r>
-        <w:rPr>
-          <w:sz w:val="28"/>
-          <w:szCs w:val="28"/>
-        </w:rPr>
-        <w:t xml:space="preserve">, jednakże spowoduje to silne </w:t>
-      </w:r>
-      <w:r>
-        <w:rPr>
-          <w:sz w:val="28"/>
-          <w:szCs w:val="28"/>
-        </w:rPr>
-        <w:t xml:space="preserve">zmniejszenie różnicy między kolejnymi poziomami jaskrawości osadzanego obrazu. </w:t>
-      </w:r>
-      <w:r>
-        <w:rPr>
-          <w:sz w:val="28"/>
-          <w:szCs w:val="28"/>
-        </w:rPr>
-        <w:t xml:space="preserve"> </w:t>
-      </w:r>
-      <w:r>
-        <w:rPr>
-          <w:sz w:val="28"/>
-          <w:szCs w:val="28"/>
-        </w:rPr>
-        <w:t xml:space="preserve"> </w:t>
-      </w:r>
-    </w:p>
-    <w:p>
-      <w:pPr>
-        <w:rPr>
-          <w:b/>
-          <w:bCs/>
-          <w:sz w:val="28"/>
-          <w:szCs w:val="28"/>
-        </w:rPr>
-      </w:pPr>
-      <w:r>
-        <w:rPr>
-          <w:sz w:val="28"/>
-          <w:szCs w:val="28"/>
-        </w:rPr>
-        <w:br/>
-      </w:r>
-    </w:p>
-    <w:p>
-      <w:pPr>
-        <w:rPr>
-          <w:b/>
-          <w:bCs/>
-          <w:sz w:val="28"/>
-          <w:szCs w:val="28"/>
-        </w:rPr>
-      </w:pPr>
-      <w:r>
-        <w:rPr>
-          <w:b/>
-          <w:bCs/>
-          <w:sz w:val="28"/>
-          <w:szCs w:val="28"/>
-        </w:rPr>
-        <w:br w:type="page"/>
-      </w:r>
-    </w:p>
-    <w:p>
-      <w:pPr>
-        <w:rPr>
-          <w:b/>
-          <w:bCs/>
-        </w:rPr>
-      </w:pPr>
-      <w:r>
-        <w:rPr>
-          <w:b/>
-          <w:bCs/>
-          <w:sz w:val="28"/>
-          <w:szCs w:val="28"/>
-        </w:rPr>
-        <w:lastRenderedPageBreak/>
         <w:t>5</w:t>
       </w:r>
       <w:r>
@@ -1538,214 +1355,301 @@
     </w:p>
     <w:p>
       <w:pPr>
-        <w:rPr>
-          <w:sz w:val="28"/>
-          <w:szCs w:val="28"/>
-        </w:rPr>
-      </w:pPr>
-      <w:r>
-        <w:rPr>
-          <w:sz w:val="28"/>
-          <w:szCs w:val="28"/>
+        <w:jc w:val="center"/>
+        <w:rPr>
+          <w:i/>
+          <w:iCs/>
+        </w:rPr>
+      </w:pPr>
+      <w:r>
+        <w:rPr>
+          <w:i/>
+          <w:iCs/>
         </w:rPr>
         <w:t>„nisko”</w:t>
       </w:r>
       <w:r>
         <w:rPr>
-          <w:sz w:val="28"/>
-          <w:szCs w:val="28"/>
-        </w:rPr>
-        <w:t xml:space="preserve"> oznacza że</w:t>
-      </w:r>
-      <w:r>
-        <w:rPr>
-          <w:sz w:val="28"/>
-          <w:szCs w:val="28"/>
+          <w:i/>
+          <w:iCs/>
+        </w:rPr>
+        <w:t xml:space="preserve"> oznacza</w:t>
+      </w:r>
+      <w:r>
+        <w:rPr>
+          <w:i/>
+          <w:iCs/>
+        </w:rPr>
+        <w:t>,</w:t>
+      </w:r>
+      <w:r>
+        <w:rPr>
+          <w:i/>
+          <w:iCs/>
+        </w:rPr>
+        <w:t xml:space="preserve"> że</w:t>
+      </w:r>
+      <w:r>
+        <w:rPr>
+          <w:i/>
+          <w:iCs/>
         </w:rPr>
         <w:t xml:space="preserve"> dolna granica obrazka jest na częstotliwości 2</w:t>
       </w:r>
       <w:r>
         <w:rPr>
-          <w:sz w:val="28"/>
-          <w:szCs w:val="28"/>
+          <w:i/>
+          <w:iCs/>
         </w:rPr>
         <w:t>15</w:t>
       </w:r>
       <w:r>
         <w:rPr>
-          <w:sz w:val="28"/>
-          <w:szCs w:val="28"/>
+          <w:i/>
+          <w:iCs/>
         </w:rPr>
         <w:t>Hz i jest</w:t>
       </w:r>
       <w:r>
         <w:rPr>
-          <w:sz w:val="28"/>
-          <w:szCs w:val="28"/>
+          <w:i/>
+          <w:iCs/>
         </w:rPr>
         <w:t xml:space="preserve"> otoczony silnym sygnałem</w:t>
       </w:r>
       <w:r>
         <w:rPr>
-          <w:sz w:val="28"/>
-          <w:szCs w:val="28"/>
+          <w:i/>
+          <w:iCs/>
         </w:rPr>
         <w:br/>
-        <w:t xml:space="preserve">„wysoko” </w:t>
-      </w:r>
-      <w:r>
-        <w:rPr>
-          <w:sz w:val="28"/>
-          <w:szCs w:val="28"/>
-        </w:rPr>
-        <w:t xml:space="preserve">oznacza że dolna granica obrazka jest na częstotliwości </w:t>
-      </w:r>
-      <w:r>
-        <w:rPr>
-          <w:sz w:val="28"/>
-          <w:szCs w:val="28"/>
-        </w:rPr>
-        <w:t>15kHz</w:t>
-      </w:r>
-      <w:r>
-        <w:rPr>
-          <w:sz w:val="28"/>
-          <w:szCs w:val="28"/>
-        </w:rPr>
-        <w:t xml:space="preserve"> i jest </w:t>
-      </w:r>
-      <w:r>
-        <w:rPr>
-          <w:sz w:val="28"/>
-          <w:szCs w:val="28"/>
-        </w:rPr>
-        <w:t>otaczający sygnał jest dużo słabszy</w:t>
-      </w:r>
-      <w:r>
-        <w:rPr>
-          <w:sz w:val="28"/>
-          <w:szCs w:val="28"/>
+        <w:t>„wysoko” oznacza</w:t>
+      </w:r>
+      <w:r>
+        <w:rPr>
+          <w:i/>
+          <w:iCs/>
+        </w:rPr>
+        <w:t>,</w:t>
+      </w:r>
+      <w:r>
+        <w:rPr>
+          <w:i/>
+          <w:iCs/>
+        </w:rPr>
+        <w:t xml:space="preserve"> że dolna granica obrazka jest na częstotliwości 15kHz i jest </w:t>
+      </w:r>
+      <w:r>
+        <w:rPr>
+          <w:i/>
+          <w:iCs/>
+        </w:rPr>
+        <w:t>otoczony</w:t>
+      </w:r>
+      <w:r>
+        <w:rPr>
+          <w:i/>
+          <w:iCs/>
+        </w:rPr>
+        <w:t xml:space="preserve"> sygnał</w:t>
+      </w:r>
+      <w:r>
+        <w:rPr>
+          <w:i/>
+          <w:iCs/>
+        </w:rPr>
+        <w:t xml:space="preserve">em zauważalnie </w:t>
+      </w:r>
+      <w:r>
+        <w:rPr>
+          <w:i/>
+          <w:iCs/>
+        </w:rPr>
+        <w:t>słabszy</w:t>
+      </w:r>
+      <w:r>
+        <w:rPr>
+          <w:i/>
+          <w:iCs/>
         </w:rPr>
         <w:t>m</w:t>
       </w:r>
     </w:p>
     <w:p>
-      <w:pPr>
-        <w:rPr>
-          <w:sz w:val="28"/>
-          <w:szCs w:val="28"/>
-        </w:rPr>
-      </w:pPr>
-      <w:r>
-        <w:rPr>
-          <w:sz w:val="28"/>
-          <w:szCs w:val="28"/>
-        </w:rPr>
-        <w:t>Z wykresu powyżej można zauważyć że</w:t>
-      </w:r>
-      <w:r>
-        <w:rPr>
-          <w:sz w:val="28"/>
-          <w:szCs w:val="28"/>
-        </w:rPr>
+      <w:r>
+        <w:t>Wnioski z powyższego wykresu</w:t>
+      </w:r>
+      <w:r>
         <w:t>:</w:t>
       </w:r>
-      <w:r>
-        <w:rPr>
-          <w:sz w:val="28"/>
-          <w:szCs w:val="28"/>
-        </w:rPr>
-        <w:br/>
-        <w:t>1)</w:t>
-      </w:r>
-      <w:r>
-        <w:rPr>
-          <w:sz w:val="28"/>
-          <w:szCs w:val="28"/>
-        </w:rPr>
+    </w:p>
+    <w:p>
+      <w:pPr>
+        <w:pStyle w:val="Akapitzlist"/>
+        <w:numPr>
+          <w:ilvl w:val="0"/>
+          <w:numId w:val="7"/>
+        </w:numPr>
+      </w:pPr>
+      <w:r>
+        <w:lastRenderedPageBreak/>
+        <w:t>O</w:t>
+      </w:r>
+      <w:r>
+        <w:t>brazy binarne mają większą odporność jakościową na mniejsze poziomy</w:t>
+      </w:r>
+      <w:r>
+        <w:t xml:space="preserve"> wzmocnienie. D</w:t>
+      </w:r>
+      <w:r>
+        <w:t xml:space="preserve">la tłumienia o wartości 40dB </w:t>
+      </w:r>
+      <w:r>
+        <w:t xml:space="preserve">wartość PSNR kodu </w:t>
+      </w:r>
+      <w:r>
+        <w:t xml:space="preserve">QR </w:t>
+      </w:r>
+      <w:r>
+        <w:t xml:space="preserve">spada o 1,5 dB </w:t>
+      </w:r>
+      <w:r>
+        <w:t xml:space="preserve">względem PSNR maksymalnego. </w:t>
+      </w:r>
+      <w:r>
+        <w:t>Dla o</w:t>
+      </w:r>
+      <w:r>
+        <w:t>braz</w:t>
+      </w:r>
+      <w:r>
+        <w:t>u</w:t>
+      </w:r>
+      <w:r>
+        <w:t xml:space="preserve"> Lena </w:t>
+      </w:r>
+      <w:r>
+        <w:t>wartość PSNR</w:t>
+      </w:r>
+      <w:r>
         <w:t xml:space="preserve"> </w:t>
       </w:r>
       <w:r>
-        <w:rPr>
-          <w:sz w:val="28"/>
-          <w:szCs w:val="28"/>
-        </w:rPr>
-        <w:t>O</w:t>
-      </w:r>
-      <w:r>
-        <w:rPr>
-          <w:sz w:val="28"/>
-          <w:szCs w:val="28"/>
-        </w:rPr>
-        <w:t>brazy binarne mają większą odporność jakościową na mniejsze poziomy</w:t>
-      </w:r>
-      <w:r>
-        <w:rPr>
-          <w:sz w:val="28"/>
-          <w:szCs w:val="28"/>
-        </w:rPr>
-        <w:t xml:space="preserve">, dla tłumienia o wartości 40dB QR traci zaledwie 1,5db </w:t>
-      </w:r>
-      <w:proofErr w:type="spellStart"/>
-      <w:r>
-        <w:rPr>
-          <w:sz w:val="28"/>
-          <w:szCs w:val="28"/>
-        </w:rPr>
-        <w:t>PSNRu</w:t>
-      </w:r>
-      <w:proofErr w:type="spellEnd"/>
-      <w:r>
-        <w:rPr>
-          <w:sz w:val="28"/>
-          <w:szCs w:val="28"/>
-        </w:rPr>
-        <w:t xml:space="preserve"> względem PSNR maksymalnego. Obraz Lena traci 2,3dB(około 50% więcej)</w:t>
-      </w:r>
-    </w:p>
-    <w:p>
-      <w:pPr>
-        <w:rPr>
-          <w:sz w:val="28"/>
-          <w:szCs w:val="28"/>
-        </w:rPr>
-      </w:pPr>
-      <w:r>
-        <w:rPr>
-          <w:sz w:val="28"/>
-          <w:szCs w:val="28"/>
-        </w:rPr>
-        <w:t xml:space="preserve">2) W otoczeniu silnego sygnału audio wzmocnienie obrazu nie ma znaczenia, artefakty sygnału audio zbyt mocno wpływają na obraz żeby jego własne tłumienie miało jakość, zatem użytkownikowi który chce umieścić obraz na niskich częstotliwościach zaleca się </w:t>
-      </w:r>
-      <w:r>
-        <w:rPr>
-          <w:sz w:val="28"/>
-          <w:szCs w:val="28"/>
-        </w:rPr>
-        <w:t xml:space="preserve">zastosować duże tłumienie gdyż bez szczególnej utraty jakości może lepiej zamaskować obraz. </w:t>
-      </w:r>
-    </w:p>
-    <w:p>
-      <w:pPr>
-        <w:rPr>
-          <w:sz w:val="28"/>
-          <w:szCs w:val="28"/>
-        </w:rPr>
-      </w:pPr>
-      <w:r>
-        <w:rPr>
-          <w:sz w:val="28"/>
-          <w:szCs w:val="28"/>
-        </w:rPr>
-        <w:t xml:space="preserve">3) Dla obu typów obrazu umieszczonych na wysokich częstotliwościach można zaobserwować takie wartości tłumień w których są one neutralne dla jakości. Użytkownikowi który chce umieścić obraz na wysokich częstotliwościach zaleca </w:t>
-      </w:r>
-      <w:r>
-        <w:rPr>
-          <w:sz w:val="28"/>
-          <w:szCs w:val="28"/>
-        </w:rPr>
-        <w:lastRenderedPageBreak/>
-        <w:t xml:space="preserve">się użycie średniego tłumienia które da najlepszą jakością przy zauważalnym spadku odróżnialności sygnału zmodyfikowanego od oryginalnego. </w:t>
+        <w:t xml:space="preserve">spada o </w:t>
+      </w:r>
+      <w:r>
+        <w:t>2,3dB</w:t>
+      </w:r>
+      <w:r>
+        <w:t xml:space="preserve"> </w:t>
+      </w:r>
+      <w:r>
+        <w:t>(około 50% więcej)</w:t>
+      </w:r>
+    </w:p>
+    <w:p>
+      <w:pPr>
+        <w:pStyle w:val="Akapitzlist"/>
+        <w:numPr>
+          <w:ilvl w:val="0"/>
+          <w:numId w:val="7"/>
+        </w:numPr>
+      </w:pPr>
+      <w:r>
+        <w:t>W otoczeniu silnego sygnału audio wzmocnienie obrazu nie ma znaczenia, artefakty sygnału audio zbyt mocno wpływają na obraz</w:t>
+      </w:r>
+      <w:r>
+        <w:t>,</w:t>
+      </w:r>
+      <w:r>
+        <w:t xml:space="preserve"> </w:t>
+      </w:r>
+      <w:r>
+        <w:t xml:space="preserve">aby tłumienie pozwoliło zachować </w:t>
+      </w:r>
+      <w:r>
+        <w:t>jakość</w:t>
+      </w:r>
+      <w:r>
+        <w:t xml:space="preserve"> obrazu.</w:t>
+      </w:r>
+      <w:r>
+        <w:t xml:space="preserve"> </w:t>
+      </w:r>
+      <w:r>
+        <w:t>U</w:t>
+      </w:r>
+      <w:r>
+        <w:t>żytkownik</w:t>
+      </w:r>
+      <w:r>
+        <w:t xml:space="preserve">, </w:t>
+      </w:r>
+      <w:r>
+        <w:t xml:space="preserve">który chce umieścić obraz na niskich częstotliwościach </w:t>
+      </w:r>
+      <w:r>
+        <w:t>powinien</w:t>
+      </w:r>
+      <w:r>
+        <w:t xml:space="preserve"> </w:t>
+      </w:r>
+      <w:r>
+        <w:t>zastosować duże tłumienie</w:t>
+      </w:r>
+      <w:r>
+        <w:t>,</w:t>
+      </w:r>
+      <w:r>
+        <w:t xml:space="preserve"> gdyż bez szczególnej utraty jakości może lepiej zamaskować obraz. </w:t>
+      </w:r>
+    </w:p>
+    <w:p>
+      <w:pPr>
+        <w:pStyle w:val="Akapitzlist"/>
+        <w:numPr>
+          <w:ilvl w:val="0"/>
+          <w:numId w:val="7"/>
+        </w:numPr>
+      </w:pPr>
+      <w:r>
+        <w:t>Dla obu typów obrazu umieszczonych na wysokich częstotliwościach można zaobserwować takie wartości tłumie</w:t>
+      </w:r>
+      <w:r>
+        <w:t>nia,</w:t>
+      </w:r>
+      <w:r>
+        <w:t xml:space="preserve"> </w:t>
+      </w:r>
+      <w:r>
+        <w:t>które</w:t>
+      </w:r>
+      <w:r>
+        <w:t xml:space="preserve"> </w:t>
+      </w:r>
+      <w:r>
+        <w:t>nie wpływają na jakość obrazu</w:t>
+      </w:r>
+      <w:r>
+        <w:t>. Użytkownikowi</w:t>
+      </w:r>
+      <w:r>
+        <w:t>,</w:t>
+      </w:r>
+      <w:r>
+        <w:t xml:space="preserve"> który chce umieścić obraz na wysokich częstotliwościach zaleca się użycie średniego tłumienia</w:t>
+      </w:r>
+      <w:r>
+        <w:t xml:space="preserve">. Efektem czego będzie możliwie </w:t>
+      </w:r>
+      <w:r>
+        <w:t>najlepszą jakoś</w:t>
+      </w:r>
+      <w:r>
+        <w:t xml:space="preserve">ć obrazu </w:t>
+      </w:r>
+      <w:r>
+        <w:t xml:space="preserve">przy zauważalnym spadku odróżnialności sygnału zmodyfikowanego od oryginalnego. </w:t>
       </w:r>
     </w:p>
     <w:p>
@@ -1754,35 +1658,8 @@
         <w:rPr>
           <w:b/>
           <w:bCs/>
-        </w:rPr>
-      </w:pPr>
-    </w:p>
-    <w:p>
-      <w:pPr>
-        <w:jc w:val="center"/>
-        <w:rPr>
-          <w:b/>
-          <w:bCs/>
-          <w:i/>
-          <w:iCs/>
-        </w:rPr>
-      </w:pPr>
-      <w:r>
-        <w:rPr>
-          <w:b/>
-          <w:bCs/>
-          <w:i/>
-          <w:iCs/>
-        </w:rPr>
-        <w:t>Progowanie obrazu Lena, górny rząd reprezentuje obraz odczytany z audio a dolny progowanie tego obrazu do określonej liczby bitów, kolejno od lewej od 2 do 8 bitów</w:t>
-      </w:r>
-    </w:p>
-    <w:p>
-      <w:pPr>
-        <w:jc w:val="center"/>
-        <w:rPr>
-          <w:b/>
-          <w:bCs/>
+          <w:i/>
+          <w:iCs/>
         </w:rPr>
       </w:pPr>
       <w:r>
@@ -1836,42 +1713,41 @@
       <w:r>
         <w:br/>
       </w:r>
-    </w:p>
-    <w:p>
-      <w:r>
-        <w:t xml:space="preserve">Obraz można też poddać progowaniu, w tym wypadku obraz Lena zdecydowanie zyskuje na wrażeniach wizualnych </w:t>
-      </w:r>
-    </w:p>
-    <w:p>
-      <w:pPr>
-        <w:jc w:val="center"/>
-        <w:rPr>
-          <w:b/>
-          <w:bCs/>
-        </w:rPr>
-      </w:pPr>
-    </w:p>
-    <w:p>
-      <w:pPr>
-        <w:jc w:val="center"/>
-      </w:pPr>
-      <w:r>
-        <w:rPr>
-          <w:b/>
-          <w:bCs/>
-          <w:i/>
-          <w:iCs/>
-        </w:rPr>
-        <w:t>Kolejne przekształcenia obrazu QR</w:t>
-      </w:r>
-    </w:p>
-    <w:p>
-      <w:pPr>
-        <w:rPr>
-          <w:sz w:val="28"/>
-          <w:szCs w:val="28"/>
-        </w:rPr>
-      </w:pPr>
+      <w:r>
+        <w:rPr>
+          <w:i/>
+          <w:iCs/>
+        </w:rPr>
+        <w:t>Progowanie obrazu Lena, górny rząd reprezentuje obraz odczytany z audio a dolny progowanie tego obrazu do określonej liczby bitów, kolejno od lewej od 2 do 8 bitów</w:t>
+      </w:r>
+    </w:p>
+    <w:p>
+      <w:pPr>
+        <w:jc w:val="both"/>
+      </w:pPr>
+      <w:r>
+        <w:t xml:space="preserve">Obraz można też poddać progowaniu, w tym wypadku obraz Lena zdecydowanie </w:t>
+      </w:r>
+      <w:r>
+        <w:t>„</w:t>
+      </w:r>
+      <w:r>
+        <w:t>zyskuje na wrażeniach wizualnych</w:t>
+      </w:r>
+      <w:r>
+        <w:t>”</w:t>
+      </w:r>
+      <w:r>
+        <w:t xml:space="preserve"> zachowując niektóre szczegóły obrazu</w:t>
+      </w:r>
+      <w:r>
+        <w:t xml:space="preserve"> </w:t>
+      </w:r>
+      <w:r>
+        <w:t>oryginalnego.</w:t>
+      </w:r>
+    </w:p>
+    <w:p>
       <w:r>
         <w:rPr>
           <w:b/>
@@ -1920,15 +1796,53 @@
           </wp:inline>
         </w:drawing>
       </w:r>
-      <w:r>
-        <w:rPr>
-          <w:b/>
-          <w:bCs/>
-        </w:rPr>
-        <w:br/>
-      </w:r>
-      <w:r>
-        <w:t xml:space="preserve">Progowanie można też użyć w bardziej praktycznym celu. Powyższy obraz przedstawia wygląd kodu QR który został zamaskowany w audio a następnie poddany próbie odtworzenia. Uważny obserwator może zauważyć że piksele kodu oryginalnego nie są identyczne z pikselami kodu odtworzonego, jednakże maskując kodu QR które zostały wygenerowane z nadmiarowością można odczytać </w:t>
+    </w:p>
+    <w:p>
+      <w:pPr>
+        <w:jc w:val="center"/>
+        <w:rPr>
+          <w:i/>
+          <w:iCs/>
+        </w:rPr>
+      </w:pPr>
+      <w:r>
+        <w:rPr>
+          <w:i/>
+          <w:iCs/>
+        </w:rPr>
+        <w:t>Kolejne przekształcenia obrazu QR</w:t>
+      </w:r>
+    </w:p>
+    <w:p>
+      <w:pPr>
+        <w:jc w:val="both"/>
+      </w:pPr>
+      <w:r>
+        <w:t>Progowanie można też użyć w bardziej praktycznym celu. Powyższy obraz przedstawia wygląd kodu QR który został zamaskowany w audio a następnie poddany próbie odtworzenia. Uważny obserwator może zauważyć</w:t>
+      </w:r>
+      <w:r>
+        <w:t>,</w:t>
+      </w:r>
+      <w:r>
+        <w:t xml:space="preserve"> że piksele kodu oryginalnego nie są identyczne z pikselami kodu odtworzonego</w:t>
+      </w:r>
+      <w:r>
+        <w:t>. J</w:t>
+      </w:r>
+      <w:r>
+        <w:t>ednakże maskując kodu QR</w:t>
+      </w:r>
+      <w:r>
+        <w:t>,</w:t>
+      </w:r>
+      <w:r>
+        <w:t xml:space="preserve"> któr</w:t>
+      </w:r>
+      <w:r>
+        <w:t>y</w:t>
+      </w:r>
+      <w:r>
+        <w:t xml:space="preserve"> został wygenerowane z nadmiarowością można odczytać </w:t>
       </w:r>
       <w:r>
         <w:t>informacje z odzyskanego kodu pomimo</w:t>
@@ -1937,34 +1851,33 @@
         <w:t xml:space="preserve"> kliku przekłamanych pikseli. </w:t>
       </w:r>
       <w:r>
-        <w:t xml:space="preserve">Daje to dość możliwość zapisywania dużej ilości informacji w niewielkim fragmencie audio. </w:t>
-      </w:r>
-      <w:r>
-        <w:br/>
-      </w:r>
-      <w:r>
-        <w:rPr>
-          <w:b/>
-          <w:bCs/>
-        </w:rPr>
-        <w:br/>
-      </w:r>
-      <w:r>
-        <w:rPr>
-          <w:b/>
-          <w:bCs/>
-        </w:rPr>
-        <w:br/>
-      </w:r>
-      <w:r>
+        <w:t xml:space="preserve">Umożliwia to </w:t>
+      </w:r>
+      <w:r>
+        <w:t>zapisywani</w:t>
+      </w:r>
+      <w:r>
+        <w:t>e</w:t>
+      </w:r>
+      <w:r>
+        <w:t xml:space="preserve"> </w:t>
+      </w:r>
+      <w:r>
+        <w:t>większej</w:t>
+      </w:r>
+      <w:r>
+        <w:t xml:space="preserve"> ilości informacji w niewielkim fragmencie audio.</w:t>
+      </w:r>
+    </w:p>
+    <w:p>
+      <w:pPr>
         <w:rPr>
           <w:b/>
           <w:bCs/>
           <w:sz w:val="28"/>
           <w:szCs w:val="28"/>
         </w:rPr>
-        <w:t>6</w:t>
-      </w:r>
+      </w:pPr>
       <w:r>
         <w:rPr>
           <w:b/>
@@ -1972,7 +1885,7 @@
           <w:sz w:val="28"/>
           <w:szCs w:val="28"/>
         </w:rPr>
-        <w:t>.</w:t>
+        <w:t>6</w:t>
       </w:r>
       <w:r>
         <w:rPr>
@@ -1981,7 +1894,7 @@
           <w:sz w:val="28"/>
           <w:szCs w:val="28"/>
         </w:rPr>
-        <w:t xml:space="preserve"> Materiały</w:t>
+        <w:t>.</w:t>
       </w:r>
       <w:r>
         <w:rPr>
@@ -1990,42 +1903,64 @@
           <w:sz w:val="28"/>
           <w:szCs w:val="28"/>
         </w:rPr>
-        <w:br/>
-      </w:r>
-      <w:r>
-        <w:t>Do testów posłużyły</w:t>
-      </w:r>
-      <w:r>
-        <w:br/>
-        <w:t>1) obraz Lena z laboratorium tego przedmiotu</w:t>
-      </w:r>
-      <w:r>
-        <w:br/>
-        <w:t>2) nadmiarowy kod QR</w:t>
-      </w:r>
-      <w:r>
-        <w:br/>
-        <w:t xml:space="preserve">3) 5 pierwszych sekund piosenki Kultu „Panie Waldku” </w:t>
-      </w:r>
-      <w:r>
-        <w:rPr>
+        <w:t xml:space="preserve"> </w:t>
+      </w:r>
+      <w:r>
+        <w:rPr>
+          <w:b/>
+          <w:bCs/>
           <w:sz w:val="28"/>
           <w:szCs w:val="28"/>
         </w:rPr>
-        <w:t xml:space="preserve"> </w:t>
-      </w:r>
-    </w:p>
-    <w:p>
-      <w:pPr>
-        <w:rPr>
-          <w:b/>
-          <w:bCs/>
-        </w:rPr>
-      </w:pPr>
-    </w:p>
-    <w:p>
-      <w:r>
-        <w:t xml:space="preserve"> </w:t>
+        <w:t>Użyte obrazy i pliki audio</w:t>
+      </w:r>
+    </w:p>
+    <w:p>
+      <w:pPr>
+        <w:pStyle w:val="Akapitzlist"/>
+        <w:numPr>
+          <w:ilvl w:val="0"/>
+          <w:numId w:val="8"/>
+        </w:numPr>
+        <w:rPr>
+          <w:sz w:val="28"/>
+          <w:szCs w:val="28"/>
+        </w:rPr>
+      </w:pPr>
+      <w:r>
+        <w:t>obraz Lena z laboratorium tego przedmiotu</w:t>
+      </w:r>
+    </w:p>
+    <w:p>
+      <w:pPr>
+        <w:pStyle w:val="Akapitzlist"/>
+        <w:numPr>
+          <w:ilvl w:val="0"/>
+          <w:numId w:val="8"/>
+        </w:numPr>
+        <w:rPr>
+          <w:sz w:val="28"/>
+          <w:szCs w:val="28"/>
+        </w:rPr>
+      </w:pPr>
+      <w:r>
+        <w:t>nadmiarowy kod QR</w:t>
+      </w:r>
+    </w:p>
+    <w:p>
+      <w:pPr>
+        <w:pStyle w:val="Akapitzlist"/>
+        <w:numPr>
+          <w:ilvl w:val="0"/>
+          <w:numId w:val="8"/>
+        </w:numPr>
+        <w:rPr>
+          <w:sz w:val="28"/>
+          <w:szCs w:val="28"/>
+        </w:rPr>
+      </w:pPr>
+      <w:r>
+        <w:t>5 pierwszych sekund piosenki Kultu „Panie Waldku”</w:t>
       </w:r>
     </w:p>
     <w:sectPr>
@@ -2091,6 +2026,383 @@
 <file path=word/numbering.xml><?xml version="1.0" encoding="utf-8"?>
 <w:numbering xmlns:wpc="http://schemas.microsoft.com/office/word/2010/wordprocessingCanvas" xmlns:cx="http://schemas.microsoft.com/office/drawing/2014/chartex" xmlns:cx1="http://schemas.microsoft.com/office/drawing/2015/9/8/chartex" xmlns:cx2="http://schemas.microsoft.com/office/drawing/2015/10/21/chartex" xmlns:cx3="http://schemas.microsoft.com/office/drawing/2016/5/9/chartex" xmlns:cx4="http://schemas.microsoft.com/office/drawing/2016/5/10/chartex" xmlns:cx5="http://schemas.microsoft.com/office/drawing/2016/5/11/chartex" xmlns:cx6="http://schemas.microsoft.com/office/drawing/2016/5/12/chartex" xmlns:cx7="http://schemas.microsoft.com/office/drawing/2016/5/13/chartex" xmlns:cx8="http://schemas.microsoft.com/office/drawing/2016/5/14/chartex" xmlns:mc="http://schemas.openxmlformats.org/markup-compatibility/2006" xmlns:aink="http://schemas.microsoft.com/office/drawing/2016/ink" xmlns:am3d="http://schemas.microsoft.com/office/drawing/2017/model3d" xmlns:o="urn:schemas-microsoft-com:office:office" xmlns:r="http://schemas.openxmlformats.org/officeDocument/2006/relationships" xmlns:m="http://schemas.openxmlformats.org/officeDocument/2006/math" xmlns:v="urn:schemas-microsoft-com:vml" xmlns:wp14="http://schemas.microsoft.com/office/word/2010/wordprocessingDrawing" xmlns:wp="http://schemas.openxmlformats.org/drawingml/2006/wordprocessingDrawing" xmlns:w10="urn:schemas-microsoft-com:office:word" xmlns:w="http://schemas.openxmlformats.org/wordprocessingml/2006/main" xmlns:w14="http://schemas.microsoft.com/office/word/2010/wordml" xmlns:w15="http://schemas.microsoft.com/office/word/2012/wordml" xmlns:w16cex="http://schemas.microsoft.com/office/word/2018/wordml/cex" xmlns:w16cid="http://schemas.microsoft.com/office/word/2016/wordml/cid" xmlns:w16="http://schemas.microsoft.com/office/word/2018/wordml" xmlns:w16sdtdh="http://schemas.microsoft.com/office/word/2020/wordml/sdtdatahash" xmlns:w16se="http://schemas.microsoft.com/office/word/2015/wordml/symex" xmlns:wpg="http://schemas.microsoft.com/office/word/2010/wordprocessingGroup" xmlns:wpi="http://schemas.microsoft.com/office/word/2010/wordprocessingInk" xmlns:wne="http://schemas.microsoft.com/office/word/2006/wordml" xmlns:wps="http://schemas.microsoft.com/office/word/2010/wordprocessingShape" mc:Ignorable="w14 w15 w16se w16cid w16 w16cex w16sdtdh wp14">
   <w:abstractNum w:abstractNumId="0" w15:restartNumberingAfterBreak="0">
+    <w:nsid w:val="0FA430AF"/>
+    <w:multiLevelType w:val="hybridMultilevel"/>
+    <w:tmpl w:val="BE0ECD2A"/>
+    <w:lvl w:ilvl="0" w:tplc="04150001">
+      <w:start w:val="1"/>
+      <w:numFmt w:val="bullet"/>
+      <w:lvlText w:val=""/>
+      <w:lvlJc w:val="left"/>
+      <w:pPr>
+        <w:ind w:left="720" w:hanging="360"/>
+      </w:pPr>
+      <w:rPr>
+        <w:rFonts w:ascii="Symbol" w:hAnsi="Symbol" w:hint="default"/>
+      </w:rPr>
+    </w:lvl>
+    <w:lvl w:ilvl="1" w:tplc="04150003" w:tentative="1">
+      <w:start w:val="1"/>
+      <w:numFmt w:val="bullet"/>
+      <w:lvlText w:val="o"/>
+      <w:lvlJc w:val="left"/>
+      <w:pPr>
+        <w:ind w:left="1440" w:hanging="360"/>
+      </w:pPr>
+      <w:rPr>
+        <w:rFonts w:ascii="Courier New" w:hAnsi="Courier New" w:cs="Courier New" w:hint="default"/>
+      </w:rPr>
+    </w:lvl>
+    <w:lvl w:ilvl="2" w:tplc="04150005" w:tentative="1">
+      <w:start w:val="1"/>
+      <w:numFmt w:val="bullet"/>
+      <w:lvlText w:val=""/>
+      <w:lvlJc w:val="left"/>
+      <w:pPr>
+        <w:ind w:left="2160" w:hanging="360"/>
+      </w:pPr>
+      <w:rPr>
+        <w:rFonts w:ascii="Wingdings" w:hAnsi="Wingdings" w:hint="default"/>
+      </w:rPr>
+    </w:lvl>
+    <w:lvl w:ilvl="3" w:tplc="04150001" w:tentative="1">
+      <w:start w:val="1"/>
+      <w:numFmt w:val="bullet"/>
+      <w:lvlText w:val=""/>
+      <w:lvlJc w:val="left"/>
+      <w:pPr>
+        <w:ind w:left="2880" w:hanging="360"/>
+      </w:pPr>
+      <w:rPr>
+        <w:rFonts w:ascii="Symbol" w:hAnsi="Symbol" w:hint="default"/>
+      </w:rPr>
+    </w:lvl>
+    <w:lvl w:ilvl="4" w:tplc="04150003" w:tentative="1">
+      <w:start w:val="1"/>
+      <w:numFmt w:val="bullet"/>
+      <w:lvlText w:val="o"/>
+      <w:lvlJc w:val="left"/>
+      <w:pPr>
+        <w:ind w:left="3600" w:hanging="360"/>
+      </w:pPr>
+      <w:rPr>
+        <w:rFonts w:ascii="Courier New" w:hAnsi="Courier New" w:cs="Courier New" w:hint="default"/>
+      </w:rPr>
+    </w:lvl>
+    <w:lvl w:ilvl="5" w:tplc="04150005" w:tentative="1">
+      <w:start w:val="1"/>
+      <w:numFmt w:val="bullet"/>
+      <w:lvlText w:val=""/>
+      <w:lvlJc w:val="left"/>
+      <w:pPr>
+        <w:ind w:left="4320" w:hanging="360"/>
+      </w:pPr>
+      <w:rPr>
+        <w:rFonts w:ascii="Wingdings" w:hAnsi="Wingdings" w:hint="default"/>
+      </w:rPr>
+    </w:lvl>
+    <w:lvl w:ilvl="6" w:tplc="04150001" w:tentative="1">
+      <w:start w:val="1"/>
+      <w:numFmt w:val="bullet"/>
+      <w:lvlText w:val=""/>
+      <w:lvlJc w:val="left"/>
+      <w:pPr>
+        <w:ind w:left="5040" w:hanging="360"/>
+      </w:pPr>
+      <w:rPr>
+        <w:rFonts w:ascii="Symbol" w:hAnsi="Symbol" w:hint="default"/>
+      </w:rPr>
+    </w:lvl>
+    <w:lvl w:ilvl="7" w:tplc="04150003" w:tentative="1">
+      <w:start w:val="1"/>
+      <w:numFmt w:val="bullet"/>
+      <w:lvlText w:val="o"/>
+      <w:lvlJc w:val="left"/>
+      <w:pPr>
+        <w:ind w:left="5760" w:hanging="360"/>
+      </w:pPr>
+      <w:rPr>
+        <w:rFonts w:ascii="Courier New" w:hAnsi="Courier New" w:cs="Courier New" w:hint="default"/>
+      </w:rPr>
+    </w:lvl>
+    <w:lvl w:ilvl="8" w:tplc="04150005" w:tentative="1">
+      <w:start w:val="1"/>
+      <w:numFmt w:val="bullet"/>
+      <w:lvlText w:val=""/>
+      <w:lvlJc w:val="left"/>
+      <w:pPr>
+        <w:ind w:left="6480" w:hanging="360"/>
+      </w:pPr>
+      <w:rPr>
+        <w:rFonts w:ascii="Wingdings" w:hAnsi="Wingdings" w:hint="default"/>
+      </w:rPr>
+    </w:lvl>
+  </w:abstractNum>
+  <w:abstractNum w:abstractNumId="1" w15:restartNumberingAfterBreak="0">
+    <w:nsid w:val="1D9519AA"/>
+    <w:multiLevelType w:val="hybridMultilevel"/>
+    <w:tmpl w:val="68DE74D6"/>
+    <w:lvl w:ilvl="0" w:tplc="0415000F">
+      <w:start w:val="1"/>
+      <w:numFmt w:val="decimal"/>
+      <w:lvlText w:val="%1."/>
+      <w:lvlJc w:val="left"/>
+      <w:pPr>
+        <w:ind w:left="720" w:hanging="360"/>
+      </w:pPr>
+    </w:lvl>
+    <w:lvl w:ilvl="1" w:tplc="04150019" w:tentative="1">
+      <w:start w:val="1"/>
+      <w:numFmt w:val="lowerLetter"/>
+      <w:lvlText w:val="%2."/>
+      <w:lvlJc w:val="left"/>
+      <w:pPr>
+        <w:ind w:left="1440" w:hanging="360"/>
+      </w:pPr>
+    </w:lvl>
+    <w:lvl w:ilvl="2" w:tplc="0415001B" w:tentative="1">
+      <w:start w:val="1"/>
+      <w:numFmt w:val="lowerRoman"/>
+      <w:lvlText w:val="%3."/>
+      <w:lvlJc w:val="right"/>
+      <w:pPr>
+        <w:ind w:left="2160" w:hanging="180"/>
+      </w:pPr>
+    </w:lvl>
+    <w:lvl w:ilvl="3" w:tplc="0415000F" w:tentative="1">
+      <w:start w:val="1"/>
+      <w:numFmt w:val="decimal"/>
+      <w:lvlText w:val="%4."/>
+      <w:lvlJc w:val="left"/>
+      <w:pPr>
+        <w:ind w:left="2880" w:hanging="360"/>
+      </w:pPr>
+    </w:lvl>
+    <w:lvl w:ilvl="4" w:tplc="04150019" w:tentative="1">
+      <w:start w:val="1"/>
+      <w:numFmt w:val="lowerLetter"/>
+      <w:lvlText w:val="%5."/>
+      <w:lvlJc w:val="left"/>
+      <w:pPr>
+        <w:ind w:left="3600" w:hanging="360"/>
+      </w:pPr>
+    </w:lvl>
+    <w:lvl w:ilvl="5" w:tplc="0415001B" w:tentative="1">
+      <w:start w:val="1"/>
+      <w:numFmt w:val="lowerRoman"/>
+      <w:lvlText w:val="%6."/>
+      <w:lvlJc w:val="right"/>
+      <w:pPr>
+        <w:ind w:left="4320" w:hanging="180"/>
+      </w:pPr>
+    </w:lvl>
+    <w:lvl w:ilvl="6" w:tplc="0415000F" w:tentative="1">
+      <w:start w:val="1"/>
+      <w:numFmt w:val="decimal"/>
+      <w:lvlText w:val="%7."/>
+      <w:lvlJc w:val="left"/>
+      <w:pPr>
+        <w:ind w:left="5040" w:hanging="360"/>
+      </w:pPr>
+    </w:lvl>
+    <w:lvl w:ilvl="7" w:tplc="04150019" w:tentative="1">
+      <w:start w:val="1"/>
+      <w:numFmt w:val="lowerLetter"/>
+      <w:lvlText w:val="%8."/>
+      <w:lvlJc w:val="left"/>
+      <w:pPr>
+        <w:ind w:left="5760" w:hanging="360"/>
+      </w:pPr>
+    </w:lvl>
+    <w:lvl w:ilvl="8" w:tplc="0415001B" w:tentative="1">
+      <w:start w:val="1"/>
+      <w:numFmt w:val="lowerRoman"/>
+      <w:lvlText w:val="%9."/>
+      <w:lvlJc w:val="right"/>
+      <w:pPr>
+        <w:ind w:left="6480" w:hanging="180"/>
+      </w:pPr>
+    </w:lvl>
+  </w:abstractNum>
+  <w:abstractNum w:abstractNumId="2" w15:restartNumberingAfterBreak="0">
+    <w:nsid w:val="37212A29"/>
+    <w:multiLevelType w:val="hybridMultilevel"/>
+    <w:tmpl w:val="2FF4F15C"/>
+    <w:lvl w:ilvl="0" w:tplc="04150011">
+      <w:start w:val="1"/>
+      <w:numFmt w:val="decimal"/>
+      <w:lvlText w:val="%1)"/>
+      <w:lvlJc w:val="left"/>
+      <w:pPr>
+        <w:ind w:left="720" w:hanging="360"/>
+      </w:pPr>
+      <w:rPr>
+        <w:rFonts w:hint="default"/>
+      </w:rPr>
+    </w:lvl>
+    <w:lvl w:ilvl="1" w:tplc="04150019" w:tentative="1">
+      <w:start w:val="1"/>
+      <w:numFmt w:val="lowerLetter"/>
+      <w:lvlText w:val="%2."/>
+      <w:lvlJc w:val="left"/>
+      <w:pPr>
+        <w:ind w:left="1440" w:hanging="360"/>
+      </w:pPr>
+    </w:lvl>
+    <w:lvl w:ilvl="2" w:tplc="0415001B" w:tentative="1">
+      <w:start w:val="1"/>
+      <w:numFmt w:val="lowerRoman"/>
+      <w:lvlText w:val="%3."/>
+      <w:lvlJc w:val="right"/>
+      <w:pPr>
+        <w:ind w:left="2160" w:hanging="180"/>
+      </w:pPr>
+    </w:lvl>
+    <w:lvl w:ilvl="3" w:tplc="0415000F" w:tentative="1">
+      <w:start w:val="1"/>
+      <w:numFmt w:val="decimal"/>
+      <w:lvlText w:val="%4."/>
+      <w:lvlJc w:val="left"/>
+      <w:pPr>
+        <w:ind w:left="2880" w:hanging="360"/>
+      </w:pPr>
+    </w:lvl>
+    <w:lvl w:ilvl="4" w:tplc="04150019" w:tentative="1">
+      <w:start w:val="1"/>
+      <w:numFmt w:val="lowerLetter"/>
+      <w:lvlText w:val="%5."/>
+      <w:lvlJc w:val="left"/>
+      <w:pPr>
+        <w:ind w:left="3600" w:hanging="360"/>
+      </w:pPr>
+    </w:lvl>
+    <w:lvl w:ilvl="5" w:tplc="0415001B" w:tentative="1">
+      <w:start w:val="1"/>
+      <w:numFmt w:val="lowerRoman"/>
+      <w:lvlText w:val="%6."/>
+      <w:lvlJc w:val="right"/>
+      <w:pPr>
+        <w:ind w:left="4320" w:hanging="180"/>
+      </w:pPr>
+    </w:lvl>
+    <w:lvl w:ilvl="6" w:tplc="0415000F" w:tentative="1">
+      <w:start w:val="1"/>
+      <w:numFmt w:val="decimal"/>
+      <w:lvlText w:val="%7."/>
+      <w:lvlJc w:val="left"/>
+      <w:pPr>
+        <w:ind w:left="5040" w:hanging="360"/>
+      </w:pPr>
+    </w:lvl>
+    <w:lvl w:ilvl="7" w:tplc="04150019" w:tentative="1">
+      <w:start w:val="1"/>
+      <w:numFmt w:val="lowerLetter"/>
+      <w:lvlText w:val="%8."/>
+      <w:lvlJc w:val="left"/>
+      <w:pPr>
+        <w:ind w:left="5760" w:hanging="360"/>
+      </w:pPr>
+    </w:lvl>
+    <w:lvl w:ilvl="8" w:tplc="0415001B" w:tentative="1">
+      <w:start w:val="1"/>
+      <w:numFmt w:val="lowerRoman"/>
+      <w:lvlText w:val="%9."/>
+      <w:lvlJc w:val="right"/>
+      <w:pPr>
+        <w:ind w:left="6480" w:hanging="180"/>
+      </w:pPr>
+    </w:lvl>
+  </w:abstractNum>
+  <w:abstractNum w:abstractNumId="3" w15:restartNumberingAfterBreak="0">
+    <w:nsid w:val="42404F89"/>
+    <w:multiLevelType w:val="hybridMultilevel"/>
+    <w:tmpl w:val="26D87586"/>
+    <w:lvl w:ilvl="0" w:tplc="04150011">
+      <w:start w:val="1"/>
+      <w:numFmt w:val="decimal"/>
+      <w:lvlText w:val="%1)"/>
+      <w:lvlJc w:val="left"/>
+      <w:pPr>
+        <w:ind w:left="720" w:hanging="360"/>
+      </w:pPr>
+      <w:rPr>
+        <w:rFonts w:hint="default"/>
+      </w:rPr>
+    </w:lvl>
+    <w:lvl w:ilvl="1" w:tplc="04150019" w:tentative="1">
+      <w:start w:val="1"/>
+      <w:numFmt w:val="lowerLetter"/>
+      <w:lvlText w:val="%2."/>
+      <w:lvlJc w:val="left"/>
+      <w:pPr>
+        <w:ind w:left="1440" w:hanging="360"/>
+      </w:pPr>
+    </w:lvl>
+    <w:lvl w:ilvl="2" w:tplc="0415001B" w:tentative="1">
+      <w:start w:val="1"/>
+      <w:numFmt w:val="lowerRoman"/>
+      <w:lvlText w:val="%3."/>
+      <w:lvlJc w:val="right"/>
+      <w:pPr>
+        <w:ind w:left="2160" w:hanging="180"/>
+      </w:pPr>
+    </w:lvl>
+    <w:lvl w:ilvl="3" w:tplc="0415000F" w:tentative="1">
+      <w:start w:val="1"/>
+      <w:numFmt w:val="decimal"/>
+      <w:lvlText w:val="%4."/>
+      <w:lvlJc w:val="left"/>
+      <w:pPr>
+        <w:ind w:left="2880" w:hanging="360"/>
+      </w:pPr>
+    </w:lvl>
+    <w:lvl w:ilvl="4" w:tplc="04150019" w:tentative="1">
+      <w:start w:val="1"/>
+      <w:numFmt w:val="lowerLetter"/>
+      <w:lvlText w:val="%5."/>
+      <w:lvlJc w:val="left"/>
+      <w:pPr>
+        <w:ind w:left="3600" w:hanging="360"/>
+      </w:pPr>
+    </w:lvl>
+    <w:lvl w:ilvl="5" w:tplc="0415001B" w:tentative="1">
+      <w:start w:val="1"/>
+      <w:numFmt w:val="lowerRoman"/>
+      <w:lvlText w:val="%6."/>
+      <w:lvlJc w:val="right"/>
+      <w:pPr>
+        <w:ind w:left="4320" w:hanging="180"/>
+      </w:pPr>
+    </w:lvl>
+    <w:lvl w:ilvl="6" w:tplc="0415000F" w:tentative="1">
+      <w:start w:val="1"/>
+      <w:numFmt w:val="decimal"/>
+      <w:lvlText w:val="%7."/>
+      <w:lvlJc w:val="left"/>
+      <w:pPr>
+        <w:ind w:left="5040" w:hanging="360"/>
+      </w:pPr>
+    </w:lvl>
+    <w:lvl w:ilvl="7" w:tplc="04150019" w:tentative="1">
+      <w:start w:val="1"/>
+      <w:numFmt w:val="lowerLetter"/>
+      <w:lvlText w:val="%8."/>
+      <w:lvlJc w:val="left"/>
+      <w:pPr>
+        <w:ind w:left="5760" w:hanging="360"/>
+      </w:pPr>
+    </w:lvl>
+    <w:lvl w:ilvl="8" w:tplc="0415001B" w:tentative="1">
+      <w:start w:val="1"/>
+      <w:numFmt w:val="lowerRoman"/>
+      <w:lvlText w:val="%9."/>
+      <w:lvlJc w:val="right"/>
+      <w:pPr>
+        <w:ind w:left="6480" w:hanging="180"/>
+      </w:pPr>
+    </w:lvl>
+  </w:abstractNum>
+  <w:abstractNum w:abstractNumId="4" w15:restartNumberingAfterBreak="0">
     <w:nsid w:val="49A9290B"/>
     <w:multiLevelType w:val="hybridMultilevel"/>
     <w:tmpl w:val="BD5CF890"/>
@@ -2179,7 +2491,7 @@
       </w:pPr>
     </w:lvl>
   </w:abstractNum>
-  <w:abstractNum w:abstractNumId="1" w15:restartNumberingAfterBreak="0">
+  <w:abstractNum w:abstractNumId="5" w15:restartNumberingAfterBreak="0">
     <w:nsid w:val="65925D07"/>
     <w:multiLevelType w:val="hybridMultilevel"/>
     <w:tmpl w:val="58A06266"/>
@@ -2268,11 +2580,228 @@
       </w:pPr>
     </w:lvl>
   </w:abstractNum>
+  <w:abstractNum w:abstractNumId="6" w15:restartNumberingAfterBreak="0">
+    <w:nsid w:val="677D7B92"/>
+    <w:multiLevelType w:val="hybridMultilevel"/>
+    <w:tmpl w:val="D68E9740"/>
+    <w:lvl w:ilvl="0" w:tplc="0415000F">
+      <w:start w:val="1"/>
+      <w:numFmt w:val="decimal"/>
+      <w:lvlText w:val="%1."/>
+      <w:lvlJc w:val="left"/>
+      <w:pPr>
+        <w:ind w:left="720" w:hanging="360"/>
+      </w:pPr>
+    </w:lvl>
+    <w:lvl w:ilvl="1" w:tplc="04150019" w:tentative="1">
+      <w:start w:val="1"/>
+      <w:numFmt w:val="lowerLetter"/>
+      <w:lvlText w:val="%2."/>
+      <w:lvlJc w:val="left"/>
+      <w:pPr>
+        <w:ind w:left="1440" w:hanging="360"/>
+      </w:pPr>
+    </w:lvl>
+    <w:lvl w:ilvl="2" w:tplc="0415001B" w:tentative="1">
+      <w:start w:val="1"/>
+      <w:numFmt w:val="lowerRoman"/>
+      <w:lvlText w:val="%3."/>
+      <w:lvlJc w:val="right"/>
+      <w:pPr>
+        <w:ind w:left="2160" w:hanging="180"/>
+      </w:pPr>
+    </w:lvl>
+    <w:lvl w:ilvl="3" w:tplc="0415000F" w:tentative="1">
+      <w:start w:val="1"/>
+      <w:numFmt w:val="decimal"/>
+      <w:lvlText w:val="%4."/>
+      <w:lvlJc w:val="left"/>
+      <w:pPr>
+        <w:ind w:left="2880" w:hanging="360"/>
+      </w:pPr>
+    </w:lvl>
+    <w:lvl w:ilvl="4" w:tplc="04150019" w:tentative="1">
+      <w:start w:val="1"/>
+      <w:numFmt w:val="lowerLetter"/>
+      <w:lvlText w:val="%5."/>
+      <w:lvlJc w:val="left"/>
+      <w:pPr>
+        <w:ind w:left="3600" w:hanging="360"/>
+      </w:pPr>
+    </w:lvl>
+    <w:lvl w:ilvl="5" w:tplc="0415001B" w:tentative="1">
+      <w:start w:val="1"/>
+      <w:numFmt w:val="lowerRoman"/>
+      <w:lvlText w:val="%6."/>
+      <w:lvlJc w:val="right"/>
+      <w:pPr>
+        <w:ind w:left="4320" w:hanging="180"/>
+      </w:pPr>
+    </w:lvl>
+    <w:lvl w:ilvl="6" w:tplc="0415000F" w:tentative="1">
+      <w:start w:val="1"/>
+      <w:numFmt w:val="decimal"/>
+      <w:lvlText w:val="%7."/>
+      <w:lvlJc w:val="left"/>
+      <w:pPr>
+        <w:ind w:left="5040" w:hanging="360"/>
+      </w:pPr>
+    </w:lvl>
+    <w:lvl w:ilvl="7" w:tplc="04150019" w:tentative="1">
+      <w:start w:val="1"/>
+      <w:numFmt w:val="lowerLetter"/>
+      <w:lvlText w:val="%8."/>
+      <w:lvlJc w:val="left"/>
+      <w:pPr>
+        <w:ind w:left="5760" w:hanging="360"/>
+      </w:pPr>
+    </w:lvl>
+    <w:lvl w:ilvl="8" w:tplc="0415001B" w:tentative="1">
+      <w:start w:val="1"/>
+      <w:numFmt w:val="lowerRoman"/>
+      <w:lvlText w:val="%9."/>
+      <w:lvlJc w:val="right"/>
+      <w:pPr>
+        <w:ind w:left="6480" w:hanging="180"/>
+      </w:pPr>
+    </w:lvl>
+  </w:abstractNum>
+  <w:abstractNum w:abstractNumId="7" w15:restartNumberingAfterBreak="0">
+    <w:nsid w:val="79F57076"/>
+    <w:multiLevelType w:val="hybridMultilevel"/>
+    <w:tmpl w:val="4C6663AA"/>
+    <w:lvl w:ilvl="0" w:tplc="04150001">
+      <w:start w:val="1"/>
+      <w:numFmt w:val="bullet"/>
+      <w:lvlText w:val=""/>
+      <w:lvlJc w:val="left"/>
+      <w:pPr>
+        <w:ind w:left="720" w:hanging="360"/>
+      </w:pPr>
+      <w:rPr>
+        <w:rFonts w:ascii="Symbol" w:hAnsi="Symbol" w:hint="default"/>
+      </w:rPr>
+    </w:lvl>
+    <w:lvl w:ilvl="1" w:tplc="04150003" w:tentative="1">
+      <w:start w:val="1"/>
+      <w:numFmt w:val="bullet"/>
+      <w:lvlText w:val="o"/>
+      <w:lvlJc w:val="left"/>
+      <w:pPr>
+        <w:ind w:left="1440" w:hanging="360"/>
+      </w:pPr>
+      <w:rPr>
+        <w:rFonts w:ascii="Courier New" w:hAnsi="Courier New" w:cs="Courier New" w:hint="default"/>
+      </w:rPr>
+    </w:lvl>
+    <w:lvl w:ilvl="2" w:tplc="04150005" w:tentative="1">
+      <w:start w:val="1"/>
+      <w:numFmt w:val="bullet"/>
+      <w:lvlText w:val=""/>
+      <w:lvlJc w:val="left"/>
+      <w:pPr>
+        <w:ind w:left="2160" w:hanging="360"/>
+      </w:pPr>
+      <w:rPr>
+        <w:rFonts w:ascii="Wingdings" w:hAnsi="Wingdings" w:hint="default"/>
+      </w:rPr>
+    </w:lvl>
+    <w:lvl w:ilvl="3" w:tplc="04150001" w:tentative="1">
+      <w:start w:val="1"/>
+      <w:numFmt w:val="bullet"/>
+      <w:lvlText w:val=""/>
+      <w:lvlJc w:val="left"/>
+      <w:pPr>
+        <w:ind w:left="2880" w:hanging="360"/>
+      </w:pPr>
+      <w:rPr>
+        <w:rFonts w:ascii="Symbol" w:hAnsi="Symbol" w:hint="default"/>
+      </w:rPr>
+    </w:lvl>
+    <w:lvl w:ilvl="4" w:tplc="04150003" w:tentative="1">
+      <w:start w:val="1"/>
+      <w:numFmt w:val="bullet"/>
+      <w:lvlText w:val="o"/>
+      <w:lvlJc w:val="left"/>
+      <w:pPr>
+        <w:ind w:left="3600" w:hanging="360"/>
+      </w:pPr>
+      <w:rPr>
+        <w:rFonts w:ascii="Courier New" w:hAnsi="Courier New" w:cs="Courier New" w:hint="default"/>
+      </w:rPr>
+    </w:lvl>
+    <w:lvl w:ilvl="5" w:tplc="04150005" w:tentative="1">
+      <w:start w:val="1"/>
+      <w:numFmt w:val="bullet"/>
+      <w:lvlText w:val=""/>
+      <w:lvlJc w:val="left"/>
+      <w:pPr>
+        <w:ind w:left="4320" w:hanging="360"/>
+      </w:pPr>
+      <w:rPr>
+        <w:rFonts w:ascii="Wingdings" w:hAnsi="Wingdings" w:hint="default"/>
+      </w:rPr>
+    </w:lvl>
+    <w:lvl w:ilvl="6" w:tplc="04150001" w:tentative="1">
+      <w:start w:val="1"/>
+      <w:numFmt w:val="bullet"/>
+      <w:lvlText w:val=""/>
+      <w:lvlJc w:val="left"/>
+      <w:pPr>
+        <w:ind w:left="5040" w:hanging="360"/>
+      </w:pPr>
+      <w:rPr>
+        <w:rFonts w:ascii="Symbol" w:hAnsi="Symbol" w:hint="default"/>
+      </w:rPr>
+    </w:lvl>
+    <w:lvl w:ilvl="7" w:tplc="04150003" w:tentative="1">
+      <w:start w:val="1"/>
+      <w:numFmt w:val="bullet"/>
+      <w:lvlText w:val="o"/>
+      <w:lvlJc w:val="left"/>
+      <w:pPr>
+        <w:ind w:left="5760" w:hanging="360"/>
+      </w:pPr>
+      <w:rPr>
+        <w:rFonts w:ascii="Courier New" w:hAnsi="Courier New" w:cs="Courier New" w:hint="default"/>
+      </w:rPr>
+    </w:lvl>
+    <w:lvl w:ilvl="8" w:tplc="04150005" w:tentative="1">
+      <w:start w:val="1"/>
+      <w:numFmt w:val="bullet"/>
+      <w:lvlText w:val=""/>
+      <w:lvlJc w:val="left"/>
+      <w:pPr>
+        <w:ind w:left="6480" w:hanging="360"/>
+      </w:pPr>
+      <w:rPr>
+        <w:rFonts w:ascii="Wingdings" w:hAnsi="Wingdings" w:hint="default"/>
+      </w:rPr>
+    </w:lvl>
+  </w:abstractNum>
   <w:num w:numId="1">
-    <w:abstractNumId w:val="0"/>
+    <w:abstractNumId w:val="4"/>
   </w:num>
   <w:num w:numId="2">
+    <w:abstractNumId w:val="5"/>
+  </w:num>
+  <w:num w:numId="3">
+    <w:abstractNumId w:val="7"/>
+  </w:num>
+  <w:num w:numId="4">
+    <w:abstractNumId w:val="6"/>
+  </w:num>
+  <w:num w:numId="5">
+    <w:abstractNumId w:val="3"/>
+  </w:num>
+  <w:num w:numId="6">
     <w:abstractNumId w:val="1"/>
+  </w:num>
+  <w:num w:numId="7">
+    <w:abstractNumId w:val="2"/>
+  </w:num>
+  <w:num w:numId="8">
+    <w:abstractNumId w:val="0"/>
   </w:num>
 </w:numbering>
 </file>
@@ -3062,15 +3591,6 @@
 </file>
 
 <file path=customXml/item2.xml><?xml version="1.0" encoding="utf-8"?>
-<?mso-contentType ?>
-<FormTemplates xmlns="http://schemas.microsoft.com/sharepoint/v3/contenttype/forms">
-  <Display>DocumentLibraryForm</Display>
-  <Edit>DocumentLibraryForm</Edit>
-  <New>DocumentLibraryForm</New>
-</FormTemplates>
-</file>
-
-<file path=customXml/item3.xml><?xml version="1.0" encoding="utf-8"?>
 <ct:contentTypeSchema xmlns:ct="http://schemas.microsoft.com/office/2006/metadata/contentType" xmlns:ma="http://schemas.microsoft.com/office/2006/metadata/properties/metaAttributes" ct:_="" ma:_="" ma:contentTypeName="Dokument" ma:contentTypeID="0x010100ECDC00D5205D9A459EAD167DC4DBE30C" ma:contentTypeVersion="2" ma:contentTypeDescription="Utwórz nowy dokument." ma:contentTypeScope="" ma:versionID="de947a6425514511861279a4e430c3f9">
   <xsd:schema xmlns:xsd="http://www.w3.org/2001/XMLSchema" xmlns:xs="http://www.w3.org/2001/XMLSchema" xmlns:p="http://schemas.microsoft.com/office/2006/metadata/properties" xmlns:ns3="71f4b991-5b65-4f0d-9b99-42a839fc470e" targetNamespace="http://schemas.microsoft.com/office/2006/metadata/properties" ma:root="true" ma:fieldsID="0c29e7294c3ff0869eecee07e7d8846d" ns3:_="">
     <xsd:import namespace="71f4b991-5b65-4f0d-9b99-42a839fc470e"/>
@@ -3202,6 +3722,15 @@
 </ct:contentTypeSchema>
 </file>
 
+<file path=customXml/item3.xml><?xml version="1.0" encoding="utf-8"?>
+<?mso-contentType ?>
+<FormTemplates xmlns="http://schemas.microsoft.com/sharepoint/v3/contenttype/forms">
+  <Display>DocumentLibraryForm</Display>
+  <Edit>DocumentLibraryForm</Edit>
+  <New>DocumentLibraryForm</New>
+</FormTemplates>
+</file>
+
 <file path=customXml/itemProps1.xml><?xml version="1.0" encoding="utf-8"?>
 <ds:datastoreItem xmlns:ds="http://schemas.openxmlformats.org/officeDocument/2006/customXml" ds:itemID="{F6C236D4-F809-458D-8462-E6C16BFBF2A7}">
   <ds:schemaRefs>
@@ -3212,14 +3741,6 @@
 </file>
 
 <file path=customXml/itemProps2.xml><?xml version="1.0" encoding="utf-8"?>
-<ds:datastoreItem xmlns:ds="http://schemas.openxmlformats.org/officeDocument/2006/customXml" ds:itemID="{462EFE0F-AD73-49F2-9FB3-BC9938D8E92D}">
-  <ds:schemaRefs>
-    <ds:schemaRef ds:uri="http://schemas.microsoft.com/sharepoint/v3/contenttype/forms"/>
-  </ds:schemaRefs>
-</ds:datastoreItem>
-</file>
-
-<file path=customXml/itemProps3.xml><?xml version="1.0" encoding="utf-8"?>
 <ds:datastoreItem xmlns:ds="http://schemas.openxmlformats.org/officeDocument/2006/customXml" ds:itemID="{B7E92E95-BA9F-4FDB-9CD2-9F693784702E}">
   <ds:schemaRefs>
     <ds:schemaRef ds:uri="http://schemas.microsoft.com/office/2006/metadata/contentType"/>
@@ -3235,4 +3756,12 @@
     <ds:schemaRef ds:uri="http://schemas.microsoft.com/internal/obd"/>
   </ds:schemaRefs>
 </ds:datastoreItem>
+</file>
+
+<file path=customXml/itemProps3.xml><?xml version="1.0" encoding="utf-8"?>
+<ds:datastoreItem xmlns:ds="http://schemas.openxmlformats.org/officeDocument/2006/customXml" ds:itemID="{462EFE0F-AD73-49F2-9FB3-BC9938D8E92D}">
+  <ds:schemaRefs>
+    <ds:schemaRef ds:uri="http://schemas.microsoft.com/sharepoint/v3/contenttype/forms"/>
+  </ds:schemaRefs>
+</ds:datastoreItem>
 </file>
</xml_diff>